<commit_message>
semicreación de la guía de estilo apartado a
</commit_message>
<xml_diff>
--- a/Práctica1/Guía de estilo.docx
+++ b/Práctica1/Guía de estilo.docx
@@ -49,7 +49,7 @@
                         <pic:cNvPicPr/>
                       </pic:nvPicPr>
                       <pic:blipFill>
-                        <a:blip r:embed="rId7" cstate="print">
+                        <a:blip r:embed="rId8" cstate="print">
                           <a:duotone>
                             <a:schemeClr val="accent1">
                               <a:shade val="45000"/>
@@ -523,7 +523,7 @@
                         <pic:cNvPicPr/>
                       </pic:nvPicPr>
                       <pic:blipFill>
-                        <a:blip r:embed="rId8" cstate="print">
+                        <a:blip r:embed="rId9" cstate="print">
                           <a:duotone>
                             <a:schemeClr val="accent1">
                               <a:shade val="45000"/>
@@ -564,7 +564,707 @@
         </w:p>
       </w:sdtContent>
     </w:sdt>
-    <w:p/>
+    <w:p>
+      <w:pPr>
+        <w:pStyle w:val="Ttulo1"/>
+        <w:numPr>
+          <w:ilvl w:val="0"/>
+          <w:numId w:val="1"/>
+        </w:numPr>
+      </w:pPr>
+      <w:r>
+        <w:lastRenderedPageBreak/>
+        <w:t>Público objetivo.</w:t>
+      </w:r>
+    </w:p>
+    <w:p>
+      <w:r>
+        <w:t>E</w:t>
+      </w:r>
+      <w:r>
+        <w:t>s</w:t>
+      </w:r>
+      <w:r>
+        <w:t xml:space="preserve">ta página </w:t>
+      </w:r>
+      <w:r>
+        <w:t>va a</w:t>
+      </w:r>
+      <w:r>
+        <w:t xml:space="preserve"> ir dirigida a niño</w:t>
+      </w:r>
+      <w:r>
+        <w:t>s</w:t>
+      </w:r>
+      <w:r>
+        <w:t>/preadoles</w:t>
+      </w:r>
+      <w:r>
+        <w:t>c</w:t>
+      </w:r>
+      <w:r>
+        <w:t>entes, para ello habrá que u</w:t>
+      </w:r>
+      <w:r>
+        <w:t>s</w:t>
+      </w:r>
+      <w:r>
+        <w:t>ar un lenguaje má</w:t>
+      </w:r>
+      <w:r>
+        <w:t>s</w:t>
+      </w:r>
+      <w:r>
+        <w:t xml:space="preserve"> </w:t>
+      </w:r>
+      <w:r>
+        <w:t>s</w:t>
+      </w:r>
+      <w:r>
+        <w:t xml:space="preserve">encillo para que </w:t>
+      </w:r>
+      <w:r>
+        <w:t>s</w:t>
+      </w:r>
+      <w:r>
+        <w:t>ea fácil de entender, u</w:t>
+      </w:r>
+      <w:r>
+        <w:t>s</w:t>
+      </w:r>
+      <w:r>
+        <w:t>ar imágene</w:t>
+      </w:r>
+      <w:r>
+        <w:t>s</w:t>
+      </w:r>
+      <w:r>
+        <w:t xml:space="preserve"> colorida</w:t>
+      </w:r>
+      <w:r>
+        <w:t>s</w:t>
+      </w:r>
+      <w:r>
+        <w:t>, un te</w:t>
+      </w:r>
+      <w:r>
+        <w:t>x</w:t>
+      </w:r>
+      <w:r>
+        <w:t xml:space="preserve">to llamativo y </w:t>
+      </w:r>
+      <w:r>
+        <w:t>s</w:t>
+      </w:r>
+      <w:r>
+        <w:t>encillo.</w:t>
+      </w:r>
+      <w:r>
+        <w:t xml:space="preserve"> E</w:t>
+      </w:r>
+      <w:r>
+        <w:t>s</w:t>
+      </w:r>
+      <w:r>
+        <w:t>ta página le</w:t>
+      </w:r>
+      <w:r>
+        <w:t>s</w:t>
+      </w:r>
+      <w:r>
+        <w:t xml:space="preserve"> </w:t>
+      </w:r>
+      <w:r>
+        <w:t>s</w:t>
+      </w:r>
+      <w:r>
+        <w:t>erá de utilidad a lo</w:t>
+      </w:r>
+      <w:r>
+        <w:t>s</w:t>
+      </w:r>
+      <w:r>
+        <w:t xml:space="preserve"> profe</w:t>
+      </w:r>
+      <w:r>
+        <w:t>s</w:t>
+      </w:r>
+      <w:r>
+        <w:t>ore</w:t>
+      </w:r>
+      <w:r>
+        <w:t>s</w:t>
+      </w:r>
+      <w:r>
+        <w:t xml:space="preserve"> para e</w:t>
+      </w:r>
+      <w:r>
+        <w:t>x</w:t>
+      </w:r>
+      <w:r>
+        <w:t>plicar la información de lo</w:t>
+      </w:r>
+      <w:r>
+        <w:t>s</w:t>
+      </w:r>
+      <w:r>
+        <w:t xml:space="preserve"> volcane</w:t>
+      </w:r>
+      <w:r>
+        <w:t>s</w:t>
+      </w:r>
+      <w:r>
+        <w:t xml:space="preserve"> o por </w:t>
+      </w:r>
+      <w:r>
+        <w:t>s</w:t>
+      </w:r>
+      <w:r>
+        <w:t>i lo</w:t>
+      </w:r>
+      <w:r>
+        <w:t>s</w:t>
+      </w:r>
+      <w:r>
+        <w:t xml:space="preserve"> alumno</w:t>
+      </w:r>
+      <w:r>
+        <w:t>s</w:t>
+      </w:r>
+      <w:r>
+        <w:t xml:space="preserve"> (lo</w:t>
+      </w:r>
+      <w:r>
+        <w:t>s</w:t>
+      </w:r>
+      <w:r>
+        <w:t xml:space="preserve"> niño</w:t>
+      </w:r>
+      <w:r>
+        <w:t>s</w:t>
+      </w:r>
+      <w:r>
+        <w:t xml:space="preserve">) deben realizar un trabajo </w:t>
+      </w:r>
+      <w:r>
+        <w:t>s</w:t>
+      </w:r>
+      <w:r>
+        <w:t>obre lo</w:t>
+      </w:r>
+      <w:r>
+        <w:t>s</w:t>
+      </w:r>
+      <w:r>
+        <w:t xml:space="preserve"> volcane</w:t>
+      </w:r>
+      <w:r>
+        <w:t>s</w:t>
+      </w:r>
+      <w:r>
+        <w:t>, de e</w:t>
+      </w:r>
+      <w:r>
+        <w:t>s</w:t>
+      </w:r>
+      <w:r>
+        <w:t xml:space="preserve">ta forma tendrá información útil a </w:t>
+      </w:r>
+      <w:r>
+        <w:t>s</w:t>
+      </w:r>
+      <w:r>
+        <w:t>u di</w:t>
+      </w:r>
+      <w:r>
+        <w:t>s</w:t>
+      </w:r>
+      <w:r>
+        <w:t>po</w:t>
+      </w:r>
+      <w:r>
+        <w:t>s</w:t>
+      </w:r>
+      <w:r>
+        <w:t>ición para entender y e</w:t>
+      </w:r>
+      <w:r>
+        <w:t>x</w:t>
+      </w:r>
+      <w:r>
+        <w:t>plicar lo pedido por el profe</w:t>
+      </w:r>
+      <w:r>
+        <w:t>s</w:t>
+      </w:r>
+      <w:r>
+        <w:t>or.</w:t>
+      </w:r>
+    </w:p>
+    <w:p>
+      <w:pPr>
+        <w:pStyle w:val="Ttulo1"/>
+        <w:numPr>
+          <w:ilvl w:val="0"/>
+          <w:numId w:val="1"/>
+        </w:numPr>
+      </w:pPr>
+      <w:r>
+        <w:t>Requi</w:t>
+      </w:r>
+      <w:r>
+        <w:t>s</w:t>
+      </w:r>
+      <w:r>
+        <w:t>ito</w:t>
+      </w:r>
+      <w:r>
+        <w:t>s</w:t>
+      </w:r>
+      <w:r>
+        <w:t>.</w:t>
+      </w:r>
+    </w:p>
+    <w:p>
+      <w:r>
+        <w:t>Como e</w:t>
+      </w:r>
+      <w:r>
+        <w:t>s</w:t>
+      </w:r>
+      <w:r>
+        <w:t>ta comentado en el apartado anterior hay que hacer u</w:t>
+      </w:r>
+      <w:r>
+        <w:t>s</w:t>
+      </w:r>
+      <w:r>
+        <w:t>o de imágenes colorida</w:t>
+      </w:r>
+      <w:r>
+        <w:t>s</w:t>
+      </w:r>
+      <w:r>
+        <w:t xml:space="preserve"> para atraer la atención del público objetivo, debido a qué como </w:t>
+      </w:r>
+      <w:r>
+        <w:t>s</w:t>
+      </w:r>
+      <w:r>
+        <w:t>on niño</w:t>
+      </w:r>
+      <w:r>
+        <w:t>s</w:t>
+      </w:r>
+      <w:r>
+        <w:t>/preadole</w:t>
+      </w:r>
+      <w:r>
+        <w:t>s</w:t>
+      </w:r>
+      <w:r>
+        <w:t>cente</w:t>
+      </w:r>
+      <w:r>
+        <w:t>s</w:t>
+      </w:r>
+      <w:r>
+        <w:t xml:space="preserve"> le</w:t>
+      </w:r>
+      <w:r>
+        <w:t>s</w:t>
+      </w:r>
+      <w:r>
+        <w:t xml:space="preserve"> puede co</w:t>
+      </w:r>
+      <w:r>
+        <w:t>s</w:t>
+      </w:r>
+      <w:r>
+        <w:t xml:space="preserve">tar mantener la atención en una </w:t>
+      </w:r>
+      <w:r>
+        <w:t>s</w:t>
+      </w:r>
+      <w:r>
+        <w:t>ola co</w:t>
+      </w:r>
+      <w:r>
+        <w:t>s</w:t>
+      </w:r>
+      <w:r>
+        <w:t>a, de e</w:t>
+      </w:r>
+      <w:r>
+        <w:t>s</w:t>
+      </w:r>
+      <w:r>
+        <w:t xml:space="preserve">ta forma </w:t>
+      </w:r>
+      <w:r>
+        <w:t>s</w:t>
+      </w:r>
+      <w:r>
+        <w:t xml:space="preserve">e podrá captar </w:t>
+      </w:r>
+      <w:r>
+        <w:t>s</w:t>
+      </w:r>
+      <w:r>
+        <w:t>u atención má</w:t>
+      </w:r>
+      <w:r>
+        <w:t>s</w:t>
+      </w:r>
+      <w:r>
+        <w:t xml:space="preserve"> fácilmente. </w:t>
+      </w:r>
+      <w:r>
+        <w:t>Ademá</w:t>
+      </w:r>
+      <w:r>
+        <w:t>s,</w:t>
+      </w:r>
+      <w:r>
+        <w:t xml:space="preserve"> u</w:t>
+      </w:r>
+      <w:r>
+        <w:t>s</w:t>
+      </w:r>
+      <w:r>
+        <w:t>aremo</w:t>
+      </w:r>
+      <w:r>
+        <w:t>s</w:t>
+      </w:r>
+      <w:r>
+        <w:t xml:space="preserve"> un lenguaje </w:t>
+      </w:r>
+      <w:r>
+        <w:t>llano así el lector podrá centrar</w:t>
+      </w:r>
+      <w:r>
+        <w:t>s</w:t>
+      </w:r>
+      <w:r>
+        <w:t>e en el men</w:t>
+      </w:r>
+      <w:r>
+        <w:t>s</w:t>
+      </w:r>
+      <w:r>
+        <w:t xml:space="preserve">aje, </w:t>
+      </w:r>
+      <w:r>
+        <w:t>s</w:t>
+      </w:r>
+      <w:r>
+        <w:t xml:space="preserve">i </w:t>
+      </w:r>
+      <w:r>
+        <w:t>s</w:t>
+      </w:r>
+      <w:r>
+        <w:t xml:space="preserve">e añade cualquier botón tiene que </w:t>
+      </w:r>
+      <w:r>
+        <w:t>s</w:t>
+      </w:r>
+      <w:r>
+        <w:t>er ba</w:t>
+      </w:r>
+      <w:r>
+        <w:t>s</w:t>
+      </w:r>
+      <w:r>
+        <w:t>tante notorio.</w:t>
+      </w:r>
+    </w:p>
+    <w:p>
+      <w:pPr>
+        <w:pStyle w:val="Ttulo1"/>
+        <w:numPr>
+          <w:ilvl w:val="0"/>
+          <w:numId w:val="1"/>
+        </w:numPr>
+      </w:pPr>
+      <w:r>
+        <w:t>Tono.</w:t>
+      </w:r>
+    </w:p>
+    <w:p>
+      <w:r>
+        <w:t xml:space="preserve">Hay que usar un lenguaje llano como ya ha </w:t>
+      </w:r>
+      <w:r>
+        <w:t>s</w:t>
+      </w:r>
+      <w:r>
+        <w:t>ido comentado anteriormente, ademá</w:t>
+      </w:r>
+      <w:r>
+        <w:t>s</w:t>
+      </w:r>
+      <w:r>
+        <w:t xml:space="preserve"> hay que tener en cuenta que lo</w:t>
+      </w:r>
+      <w:r>
+        <w:t>s</w:t>
+      </w:r>
+      <w:r>
+        <w:t xml:space="preserve"> niño</w:t>
+      </w:r>
+      <w:r>
+        <w:t>s</w:t>
+      </w:r>
+      <w:r>
+        <w:t xml:space="preserve"> no </w:t>
+      </w:r>
+      <w:r>
+        <w:t>s</w:t>
+      </w:r>
+      <w:r>
+        <w:t>on ingenuo</w:t>
+      </w:r>
+      <w:r>
+        <w:t>s</w:t>
+      </w:r>
+      <w:r>
+        <w:t xml:space="preserve"> hay que hablarle</w:t>
+      </w:r>
+      <w:r>
+        <w:t>s</w:t>
+      </w:r>
+      <w:r>
+        <w:t xml:space="preserve"> con cierta profe</w:t>
+      </w:r>
+      <w:r>
+        <w:t>s</w:t>
+      </w:r>
+      <w:r>
+        <w:t xml:space="preserve">ionalidad para mantener </w:t>
+      </w:r>
+      <w:r>
+        <w:t>s</w:t>
+      </w:r>
+      <w:r>
+        <w:t>u atención, no hay que u</w:t>
+      </w:r>
+      <w:r>
+        <w:t>s</w:t>
+      </w:r>
+      <w:r>
+        <w:t>ar te</w:t>
+      </w:r>
+      <w:r>
+        <w:t>x</w:t>
+      </w:r>
+      <w:r>
+        <w:t>to</w:t>
+      </w:r>
+      <w:r>
+        <w:t>s</w:t>
+      </w:r>
+      <w:r>
+        <w:t xml:space="preserve"> largo</w:t>
+      </w:r>
+      <w:r>
+        <w:t>s</w:t>
+      </w:r>
+      <w:r>
+        <w:t xml:space="preserve"> ya que </w:t>
+      </w:r>
+      <w:r>
+        <w:t>s</w:t>
+      </w:r>
+      <w:r>
+        <w:t>i lo</w:t>
+      </w:r>
+      <w:r>
+        <w:t>s</w:t>
+      </w:r>
+      <w:r>
+        <w:t xml:space="preserve"> adulto</w:t>
+      </w:r>
+      <w:r>
+        <w:t>s</w:t>
+      </w:r>
+      <w:r>
+        <w:t xml:space="preserve"> leen poco lo</w:t>
+      </w:r>
+      <w:r>
+        <w:t>s</w:t>
+      </w:r>
+      <w:r>
+        <w:t xml:space="preserve"> niño</w:t>
+      </w:r>
+      <w:r>
+        <w:t>s</w:t>
+      </w:r>
+      <w:r>
+        <w:t xml:space="preserve"> meno</w:t>
+      </w:r>
+      <w:r>
+        <w:t>s</w:t>
+      </w:r>
+      <w:r>
+        <w:t>.</w:t>
+      </w:r>
+    </w:p>
+    <w:p>
+      <w:pPr>
+        <w:pStyle w:val="Ttulo1"/>
+        <w:numPr>
+          <w:ilvl w:val="0"/>
+          <w:numId w:val="1"/>
+        </w:numPr>
+      </w:pPr>
+      <w:r>
+        <w:t>E</w:t>
+      </w:r>
+      <w:r>
+        <w:t>s</w:t>
+      </w:r>
+      <w:r>
+        <w:t xml:space="preserve">tructura. </w:t>
+      </w:r>
+    </w:p>
+    <w:p>
+      <w:r>
+        <w:t>La página debe e</w:t>
+      </w:r>
+      <w:r>
+        <w:t>s</w:t>
+      </w:r>
+      <w:r>
+        <w:t>tar e</w:t>
+      </w:r>
+      <w:r>
+        <w:t>s</w:t>
+      </w:r>
+      <w:r>
+        <w:t>tructurada con un titulo</w:t>
+      </w:r>
+      <w:r>
+        <w:t xml:space="preserve"> donde e</w:t>
+      </w:r>
+      <w:r>
+        <w:t>s</w:t>
+      </w:r>
+      <w:r>
+        <w:t>tará pue</w:t>
+      </w:r>
+      <w:r>
+        <w:t>s</w:t>
+      </w:r>
+      <w:r>
+        <w:t xml:space="preserve">to el nombre de la página y algún logotipo, un índice, un cuerpo </w:t>
+      </w:r>
+      <w:r>
+        <w:t>s</w:t>
+      </w:r>
+      <w:r>
+        <w:t xml:space="preserve">eparado en </w:t>
+      </w:r>
+      <w:r>
+        <w:t>s</w:t>
+      </w:r>
+      <w:r>
+        <w:t>eccione</w:t>
+      </w:r>
+      <w:r>
+        <w:t>s</w:t>
+      </w:r>
+      <w:r>
+        <w:t xml:space="preserve"> con ba</w:t>
+      </w:r>
+      <w:r>
+        <w:t>s</w:t>
+      </w:r>
+      <w:r>
+        <w:t>tante</w:t>
+      </w:r>
+      <w:r>
+        <w:t>s</w:t>
+      </w:r>
+      <w:r>
+        <w:t xml:space="preserve"> imágenes y tabla</w:t>
+      </w:r>
+      <w:r>
+        <w:t>s</w:t>
+      </w:r>
+      <w:r>
+        <w:t xml:space="preserve"> con información</w:t>
+      </w:r>
+    </w:p>
+    <w:p>
+      <w:pPr>
+        <w:pStyle w:val="Ttulo1"/>
+        <w:numPr>
+          <w:ilvl w:val="0"/>
+          <w:numId w:val="1"/>
+        </w:numPr>
+      </w:pPr>
+      <w:r>
+        <w:t>Contenido.</w:t>
+      </w:r>
+    </w:p>
+    <w:p>
+      <w:r>
+        <w:t>La página debe contener la información dada por el profe</w:t>
+      </w:r>
+      <w:r>
+        <w:t>s</w:t>
+      </w:r>
+      <w:r>
+        <w:t>or pero adaptada al público objetivo, ademá</w:t>
+      </w:r>
+      <w:r>
+        <w:t>s</w:t>
+      </w:r>
+      <w:r>
+        <w:t xml:space="preserve"> de diver</w:t>
+      </w:r>
+      <w:r>
+        <w:t>s</w:t>
+      </w:r>
+      <w:r>
+        <w:t>a</w:t>
+      </w:r>
+      <w:r>
+        <w:t>s</w:t>
+      </w:r>
+      <w:r>
+        <w:t xml:space="preserve"> imágene</w:t>
+      </w:r>
+      <w:r>
+        <w:t>s</w:t>
+      </w:r>
+      <w:r>
+        <w:t xml:space="preserve"> y colore</w:t>
+      </w:r>
+      <w:r>
+        <w:t>s</w:t>
+      </w:r>
+      <w:r>
+        <w:t xml:space="preserve"> llamativo</w:t>
+      </w:r>
+      <w:r>
+        <w:t>s</w:t>
+      </w:r>
+    </w:p>
+    <w:p>
+      <w:pPr>
+        <w:pStyle w:val="Ttulo1"/>
+        <w:numPr>
+          <w:ilvl w:val="0"/>
+          <w:numId w:val="1"/>
+        </w:numPr>
+      </w:pPr>
+      <w:r>
+        <w:t>Forma.</w:t>
+      </w:r>
+    </w:p>
     <w:p/>
     <w:p/>
     <w:p/>
@@ -596,8 +1296,8 @@
     <w:p/>
     <w:p/>
     <w:sectPr>
-      <w:footerReference w:type="default" r:id="rId9"/>
-      <w:footerReference w:type="first" r:id="rId10"/>
+      <w:footerReference w:type="default" r:id="rId10"/>
+      <w:footerReference w:type="first" r:id="rId11"/>
       <w:pgSz w:w="12240" w:h="15840"/>
       <w:pgMar w:top="1417" w:right="1701" w:bottom="1417" w:left="1701" w:header="720" w:footer="720" w:gutter="0"/>
       <w:pgNumType w:start="0"/>
@@ -742,6 +1442,103 @@
     </w:p>
   </w:footnote>
 </w:footnotes>
+</file>
+
+<file path=word/numbering.xml><?xml version="1.0" encoding="utf-8"?>
+<w:numbering xmlns:wpc="http://schemas.microsoft.com/office/word/2010/wordprocessingCanvas" xmlns:cx="http://schemas.microsoft.com/office/drawing/2014/chartex" xmlns:cx1="http://schemas.microsoft.com/office/drawing/2015/9/8/chartex" xmlns:cx2="http://schemas.microsoft.com/office/drawing/2015/10/21/chartex" xmlns:cx3="http://schemas.microsoft.com/office/drawing/2016/5/9/chartex" xmlns:cx4="http://schemas.microsoft.com/office/drawing/2016/5/10/chartex" xmlns:cx5="http://schemas.microsoft.com/office/drawing/2016/5/11/chartex" xmlns:cx6="http://schemas.microsoft.com/office/drawing/2016/5/12/chartex" xmlns:cx7="http://schemas.microsoft.com/office/drawing/2016/5/13/chartex" xmlns:cx8="http://schemas.microsoft.com/office/drawing/2016/5/14/chartex" xmlns:mc="http://schemas.openxmlformats.org/markup-compatibility/2006" xmlns:aink="http://schemas.microsoft.com/office/drawing/2016/ink" xmlns:am3d="http://schemas.microsoft.com/office/drawing/2017/model3d" xmlns:o="urn:schemas-microsoft-com:office:office" xmlns:oel="http://schemas.microsoft.com/office/2019/extlst" xmlns:r="http://schemas.openxmlformats.org/officeDocument/2006/relationships" xmlns:m="http://schemas.openxmlformats.org/officeDocument/2006/math" xmlns:v="urn:schemas-microsoft-com:vml" xmlns:wp14="http://schemas.microsoft.com/office/word/2010/wordprocessingDrawing" xmlns:wp="http://schemas.openxmlformats.org/drawingml/2006/wordprocessingDrawing" xmlns:w10="urn:schemas-microsoft-com:office:word" xmlns:w="http://schemas.openxmlformats.org/wordprocessingml/2006/main" xmlns:w14="http://schemas.microsoft.com/office/word/2010/wordml" xmlns:w15="http://schemas.microsoft.com/office/word/2012/wordml" xmlns:w16cex="http://schemas.microsoft.com/office/word/2018/wordml/cex" xmlns:w16cid="http://schemas.microsoft.com/office/word/2016/wordml/cid" xmlns:w16="http://schemas.microsoft.com/office/word/2018/wordml" xmlns:w16sdtdh="http://schemas.microsoft.com/office/word/2020/wordml/sdtdatahash" xmlns:w16se="http://schemas.microsoft.com/office/word/2015/wordml/symex" xmlns:wpg="http://schemas.microsoft.com/office/word/2010/wordprocessingGroup" xmlns:wpi="http://schemas.microsoft.com/office/word/2010/wordprocessingInk" xmlns:wne="http://schemas.microsoft.com/office/word/2006/wordml" xmlns:wps="http://schemas.microsoft.com/office/word/2010/wordprocessingShape" mc:Ignorable="w14 w15 w16se w16cid w16 w16cex w16sdtdh wp14">
+  <w:abstractNum w:abstractNumId="0" w15:restartNumberingAfterBreak="0">
+    <w:nsid w:val="65094617"/>
+    <w:multiLevelType w:val="hybridMultilevel"/>
+    <w:tmpl w:val="496C11B4"/>
+    <w:lvl w:ilvl="0" w:tplc="0C0A000F">
+      <w:start w:val="1"/>
+      <w:numFmt w:val="decimal"/>
+      <w:lvlText w:val="%1."/>
+      <w:lvlJc w:val="left"/>
+      <w:pPr>
+        <w:ind w:left="720" w:hanging="360"/>
+      </w:pPr>
+      <w:rPr>
+        <w:rFonts w:hint="default"/>
+      </w:rPr>
+    </w:lvl>
+    <w:lvl w:ilvl="1" w:tplc="0C0A0019" w:tentative="1">
+      <w:start w:val="1"/>
+      <w:numFmt w:val="lowerLetter"/>
+      <w:lvlText w:val="%2."/>
+      <w:lvlJc w:val="left"/>
+      <w:pPr>
+        <w:ind w:left="1440" w:hanging="360"/>
+      </w:pPr>
+    </w:lvl>
+    <w:lvl w:ilvl="2" w:tplc="0C0A001B" w:tentative="1">
+      <w:start w:val="1"/>
+      <w:numFmt w:val="lowerRoman"/>
+      <w:lvlText w:val="%3."/>
+      <w:lvlJc w:val="right"/>
+      <w:pPr>
+        <w:ind w:left="2160" w:hanging="180"/>
+      </w:pPr>
+    </w:lvl>
+    <w:lvl w:ilvl="3" w:tplc="0C0A000F" w:tentative="1">
+      <w:start w:val="1"/>
+      <w:numFmt w:val="decimal"/>
+      <w:lvlText w:val="%4."/>
+      <w:lvlJc w:val="left"/>
+      <w:pPr>
+        <w:ind w:left="2880" w:hanging="360"/>
+      </w:pPr>
+    </w:lvl>
+    <w:lvl w:ilvl="4" w:tplc="0C0A0019" w:tentative="1">
+      <w:start w:val="1"/>
+      <w:numFmt w:val="lowerLetter"/>
+      <w:lvlText w:val="%5."/>
+      <w:lvlJc w:val="left"/>
+      <w:pPr>
+        <w:ind w:left="3600" w:hanging="360"/>
+      </w:pPr>
+    </w:lvl>
+    <w:lvl w:ilvl="5" w:tplc="0C0A001B" w:tentative="1">
+      <w:start w:val="1"/>
+      <w:numFmt w:val="lowerRoman"/>
+      <w:lvlText w:val="%6."/>
+      <w:lvlJc w:val="right"/>
+      <w:pPr>
+        <w:ind w:left="4320" w:hanging="180"/>
+      </w:pPr>
+    </w:lvl>
+    <w:lvl w:ilvl="6" w:tplc="0C0A000F" w:tentative="1">
+      <w:start w:val="1"/>
+      <w:numFmt w:val="decimal"/>
+      <w:lvlText w:val="%7."/>
+      <w:lvlJc w:val="left"/>
+      <w:pPr>
+        <w:ind w:left="5040" w:hanging="360"/>
+      </w:pPr>
+    </w:lvl>
+    <w:lvl w:ilvl="7" w:tplc="0C0A0019" w:tentative="1">
+      <w:start w:val="1"/>
+      <w:numFmt w:val="lowerLetter"/>
+      <w:lvlText w:val="%8."/>
+      <w:lvlJc w:val="left"/>
+      <w:pPr>
+        <w:ind w:left="5760" w:hanging="360"/>
+      </w:pPr>
+    </w:lvl>
+    <w:lvl w:ilvl="8" w:tplc="0C0A001B" w:tentative="1">
+      <w:start w:val="1"/>
+      <w:numFmt w:val="lowerRoman"/>
+      <w:lvlText w:val="%9."/>
+      <w:lvlJc w:val="right"/>
+      <w:pPr>
+        <w:ind w:left="6480" w:hanging="180"/>
+      </w:pPr>
+    </w:lvl>
+  </w:abstractNum>
+  <w:num w:numId="1" w16cid:durableId="1950434776">
+    <w:abstractNumId w:val="0"/>
+  </w:num>
+</w:numbering>
 </file>
 
 <file path=word/styles.xml><?xml version="1.0" encoding="utf-8"?>
@@ -1143,6 +1940,27 @@
     <w:name w:val="Normal"/>
     <w:qFormat/>
   </w:style>
+  <w:style w:type="paragraph" w:styleId="Ttulo1">
+    <w:name w:val="heading 1"/>
+    <w:basedOn w:val="Normal"/>
+    <w:next w:val="Normal"/>
+    <w:link w:val="Ttulo1Car"/>
+    <w:uiPriority w:val="9"/>
+    <w:qFormat/>
+    <w:rsid w:val="008E68E4"/>
+    <w:pPr>
+      <w:keepNext/>
+      <w:keepLines/>
+      <w:spacing w:before="240" w:after="0"/>
+      <w:outlineLvl w:val="0"/>
+    </w:pPr>
+    <w:rPr>
+      <w:rFonts w:asciiTheme="majorHAnsi" w:eastAsiaTheme="majorEastAsia" w:hAnsiTheme="majorHAnsi" w:cstheme="majorBidi"/>
+      <w:color w:val="2F5496" w:themeColor="accent1" w:themeShade="BF"/>
+      <w:sz w:val="32"/>
+      <w:szCs w:val="32"/>
+    </w:rPr>
+  </w:style>
   <w:style w:type="character" w:default="1" w:styleId="Fuentedeprrafopredeter">
     <w:name w:val="Default Paragraph Font"/>
     <w:uiPriority w:val="1"/>
@@ -1241,6 +2059,19 @@
     <w:uiPriority w:val="99"/>
     <w:rsid w:val="00432803"/>
   </w:style>
+  <w:style w:type="character" w:customStyle="1" w:styleId="Ttulo1Car">
+    <w:name w:val="Título 1 Car"/>
+    <w:basedOn w:val="Fuentedeprrafopredeter"/>
+    <w:link w:val="Ttulo1"/>
+    <w:uiPriority w:val="9"/>
+    <w:rsid w:val="008E68E4"/>
+    <w:rPr>
+      <w:rFonts w:asciiTheme="majorHAnsi" w:eastAsiaTheme="majorEastAsia" w:hAnsiTheme="majorHAnsi" w:cstheme="majorBidi"/>
+      <w:color w:val="2F5496" w:themeColor="accent1" w:themeShade="BF"/>
+      <w:sz w:val="32"/>
+      <w:szCs w:val="32"/>
+    </w:rPr>
+  </w:style>
 </w:styles>
 </file>
 
@@ -1317,19 +2148,19 @@
 
 <file path=word/glossary/fontTable.xml><?xml version="1.0" encoding="utf-8"?>
 <w:fonts xmlns:mc="http://schemas.openxmlformats.org/markup-compatibility/2006" xmlns:r="http://schemas.openxmlformats.org/officeDocument/2006/relationships" xmlns:w="http://schemas.openxmlformats.org/wordprocessingml/2006/main" xmlns:w14="http://schemas.microsoft.com/office/word/2010/wordml" xmlns:w15="http://schemas.microsoft.com/office/word/2012/wordml" xmlns:w16cex="http://schemas.microsoft.com/office/word/2018/wordml/cex" xmlns:w16cid="http://schemas.microsoft.com/office/word/2016/wordml/cid" xmlns:w16="http://schemas.microsoft.com/office/word/2018/wordml" xmlns:w16sdtdh="http://schemas.microsoft.com/office/word/2020/wordml/sdtdatahash" xmlns:w16se="http://schemas.microsoft.com/office/word/2015/wordml/symex" mc:Ignorable="w14 w15 w16se w16cid w16 w16cex w16sdtdh">
+  <w:font w:name="Times New Roman">
+    <w:panose1 w:val="02020603050405020304"/>
+    <w:charset w:val="00"/>
+    <w:family w:val="roman"/>
+    <w:pitch w:val="variable"/>
+    <w:sig w:usb0="E0002EFF" w:usb1="C000785B" w:usb2="00000009" w:usb3="00000000" w:csb0="000001FF" w:csb1="00000000"/>
+  </w:font>
   <w:font w:name="Calibri">
     <w:panose1 w:val="020F0502020204030204"/>
     <w:charset w:val="00"/>
     <w:family w:val="swiss"/>
     <w:pitch w:val="variable"/>
     <w:sig w:usb0="E4002EFF" w:usb1="C000247B" w:usb2="00000009" w:usb3="00000000" w:csb0="000001FF" w:csb1="00000000"/>
-  </w:font>
-  <w:font w:name="Times New Roman">
-    <w:panose1 w:val="02020603050405020304"/>
-    <w:charset w:val="00"/>
-    <w:family w:val="roman"/>
-    <w:pitch w:val="variable"/>
-    <w:sig w:usb0="E0002EFF" w:usb1="C000785B" w:usb2="00000009" w:usb3="00000000" w:csb0="000001FF" w:csb1="00000000"/>
   </w:font>
   <w:font w:name="Calibri Light">
     <w:panose1 w:val="020F0302020204030204"/>
@@ -1360,6 +2191,7 @@
     <w:rsidRoot w:val="00170A3B"/>
     <w:rsid w:val="00155E0F"/>
     <w:rsid w:val="00170A3B"/>
+    <w:rsid w:val="002322FC"/>
     <w:rsid w:val="00827199"/>
     <w:rsid w:val="009B28B2"/>
   </w:rsids>

</xml_diff>

<commit_message>
Primera version Guia de estilo finalizada
</commit_message>
<xml_diff>
--- a/Práctica1/Guía de estilo.docx
+++ b/Práctica1/Guía de estilo.docx
@@ -49,7 +49,7 @@
                         <pic:cNvPicPr/>
                       </pic:nvPicPr>
                       <pic:blipFill>
-                        <a:blip r:embed="rId8" cstate="print">
+                        <a:blip r:embed="rId9" cstate="print">
                           <a:duotone>
                             <a:schemeClr val="accent1">
                               <a:shade val="45000"/>
@@ -523,7 +523,7 @@
                         <pic:cNvPicPr/>
                       </pic:nvPicPr>
                       <pic:blipFill>
-                        <a:blip r:embed="rId9" cstate="print">
+                        <a:blip r:embed="rId10" cstate="print">
                           <a:duotone>
                             <a:schemeClr val="accent1">
                               <a:shade val="45000"/>
@@ -562,6 +562,935 @@
             <w:br w:type="page"/>
           </w:r>
         </w:p>
+        <w:sdt>
+          <w:sdtPr>
+            <w:id w:val="-30890600"/>
+            <w:docPartObj>
+              <w:docPartGallery w:val="Table of Contents"/>
+              <w:docPartUnique/>
+            </w:docPartObj>
+          </w:sdtPr>
+          <w:sdtEndPr>
+            <w:rPr>
+              <w:rFonts w:asciiTheme="minorHAnsi" w:eastAsiaTheme="minorEastAsia" w:hAnsiTheme="minorHAnsi" w:cstheme="minorBidi"/>
+              <w:b/>
+              <w:bCs/>
+              <w:color w:val="auto"/>
+              <w:sz w:val="36"/>
+              <w:szCs w:val="36"/>
+            </w:rPr>
+          </w:sdtEndPr>
+          <w:sdtContent>
+            <w:p>
+              <w:pPr>
+                <w:pStyle w:val="TtuloTDC"/>
+                <w:rPr>
+                  <w:sz w:val="48"/>
+                  <w:szCs w:val="48"/>
+                </w:rPr>
+              </w:pPr>
+              <w:r>
+                <w:rPr>
+                  <w:sz w:val="48"/>
+                  <w:szCs w:val="48"/>
+                </w:rPr>
+                <w:t>Índice</w:t>
+              </w:r>
+            </w:p>
+            <w:p>
+              <w:pPr>
+                <w:pStyle w:val="TDC1"/>
+                <w:tabs>
+                  <w:tab w:val="left" w:pos="440"/>
+                  <w:tab w:val="right" w:leader="dot" w:pos="8828"/>
+                </w:tabs>
+                <w:rPr>
+                  <w:noProof/>
+                  <w:sz w:val="36"/>
+                  <w:szCs w:val="36"/>
+                </w:rPr>
+              </w:pPr>
+              <w:r>
+                <w:rPr>
+                  <w:sz w:val="36"/>
+                  <w:szCs w:val="36"/>
+                </w:rPr>
+                <w:fldChar w:fldCharType="begin"/>
+              </w:r>
+              <w:r>
+                <w:rPr>
+                  <w:sz w:val="36"/>
+                  <w:szCs w:val="36"/>
+                </w:rPr>
+                <w:instrText xml:space="preserve"> TOC \o "1-3" \h \z \u </w:instrText>
+              </w:r>
+              <w:r>
+                <w:rPr>
+                  <w:sz w:val="36"/>
+                  <w:szCs w:val="36"/>
+                </w:rPr>
+                <w:fldChar w:fldCharType="separate"/>
+              </w:r>
+              <w:hyperlink w:anchor="_Toc117079417" w:history="1">
+                <w:r>
+                  <w:rPr>
+                    <w:rStyle w:val="Hipervnculo"/>
+                    <w:noProof/>
+                    <w:sz w:val="36"/>
+                    <w:szCs w:val="36"/>
+                  </w:rPr>
+                  <w:t>1.</w:t>
+                </w:r>
+                <w:r>
+                  <w:rPr>
+                    <w:noProof/>
+                    <w:sz w:val="36"/>
+                    <w:szCs w:val="36"/>
+                  </w:rPr>
+                  <w:tab/>
+                </w:r>
+                <w:r>
+                  <w:rPr>
+                    <w:rStyle w:val="Hipervnculo"/>
+                    <w:noProof/>
+                    <w:sz w:val="36"/>
+                    <w:szCs w:val="36"/>
+                  </w:rPr>
+                  <w:t>Público objetivo.</w:t>
+                </w:r>
+                <w:r>
+                  <w:rPr>
+                    <w:noProof/>
+                    <w:webHidden/>
+                    <w:sz w:val="36"/>
+                    <w:szCs w:val="36"/>
+                  </w:rPr>
+                  <w:tab/>
+                </w:r>
+                <w:r>
+                  <w:rPr>
+                    <w:noProof/>
+                    <w:webHidden/>
+                    <w:sz w:val="36"/>
+                    <w:szCs w:val="36"/>
+                  </w:rPr>
+                  <w:fldChar w:fldCharType="begin"/>
+                </w:r>
+                <w:r>
+                  <w:rPr>
+                    <w:noProof/>
+                    <w:webHidden/>
+                    <w:sz w:val="36"/>
+                    <w:szCs w:val="36"/>
+                  </w:rPr>
+                  <w:instrText xml:space="preserve"> PAGEREF _Toc117079417 \h </w:instrText>
+                </w:r>
+                <w:r>
+                  <w:rPr>
+                    <w:noProof/>
+                    <w:webHidden/>
+                    <w:sz w:val="36"/>
+                    <w:szCs w:val="36"/>
+                  </w:rPr>
+                </w:r>
+                <w:r>
+                  <w:rPr>
+                    <w:noProof/>
+                    <w:webHidden/>
+                    <w:sz w:val="36"/>
+                    <w:szCs w:val="36"/>
+                  </w:rPr>
+                  <w:fldChar w:fldCharType="separate"/>
+                </w:r>
+                <w:r>
+                  <w:rPr>
+                    <w:noProof/>
+                    <w:webHidden/>
+                    <w:sz w:val="36"/>
+                    <w:szCs w:val="36"/>
+                  </w:rPr>
+                  <w:t>2</w:t>
+                </w:r>
+                <w:r>
+                  <w:rPr>
+                    <w:noProof/>
+                    <w:webHidden/>
+                    <w:sz w:val="36"/>
+                    <w:szCs w:val="36"/>
+                  </w:rPr>
+                  <w:fldChar w:fldCharType="end"/>
+                </w:r>
+              </w:hyperlink>
+            </w:p>
+            <w:p>
+              <w:pPr>
+                <w:pStyle w:val="TDC1"/>
+                <w:tabs>
+                  <w:tab w:val="left" w:pos="440"/>
+                  <w:tab w:val="right" w:leader="dot" w:pos="8828"/>
+                </w:tabs>
+                <w:rPr>
+                  <w:noProof/>
+                  <w:sz w:val="36"/>
+                  <w:szCs w:val="36"/>
+                </w:rPr>
+              </w:pPr>
+              <w:hyperlink w:anchor="_Toc117079418" w:history="1">
+                <w:r>
+                  <w:rPr>
+                    <w:rStyle w:val="Hipervnculo"/>
+                    <w:noProof/>
+                    <w:sz w:val="36"/>
+                    <w:szCs w:val="36"/>
+                  </w:rPr>
+                  <w:t>2.</w:t>
+                </w:r>
+                <w:r>
+                  <w:rPr>
+                    <w:noProof/>
+                    <w:sz w:val="36"/>
+                    <w:szCs w:val="36"/>
+                  </w:rPr>
+                  <w:tab/>
+                </w:r>
+                <w:r>
+                  <w:rPr>
+                    <w:rStyle w:val="Hipervnculo"/>
+                    <w:noProof/>
+                    <w:sz w:val="36"/>
+                    <w:szCs w:val="36"/>
+                  </w:rPr>
+                  <w:t>Requisitos.</w:t>
+                </w:r>
+                <w:r>
+                  <w:rPr>
+                    <w:noProof/>
+                    <w:webHidden/>
+                    <w:sz w:val="36"/>
+                    <w:szCs w:val="36"/>
+                  </w:rPr>
+                  <w:tab/>
+                </w:r>
+                <w:r>
+                  <w:rPr>
+                    <w:noProof/>
+                    <w:webHidden/>
+                    <w:sz w:val="36"/>
+                    <w:szCs w:val="36"/>
+                  </w:rPr>
+                  <w:fldChar w:fldCharType="begin"/>
+                </w:r>
+                <w:r>
+                  <w:rPr>
+                    <w:noProof/>
+                    <w:webHidden/>
+                    <w:sz w:val="36"/>
+                    <w:szCs w:val="36"/>
+                  </w:rPr>
+                  <w:instrText xml:space="preserve"> PAGEREF _Toc117079418 \h </w:instrText>
+                </w:r>
+                <w:r>
+                  <w:rPr>
+                    <w:noProof/>
+                    <w:webHidden/>
+                    <w:sz w:val="36"/>
+                    <w:szCs w:val="36"/>
+                  </w:rPr>
+                </w:r>
+                <w:r>
+                  <w:rPr>
+                    <w:noProof/>
+                    <w:webHidden/>
+                    <w:sz w:val="36"/>
+                    <w:szCs w:val="36"/>
+                  </w:rPr>
+                  <w:fldChar w:fldCharType="separate"/>
+                </w:r>
+                <w:r>
+                  <w:rPr>
+                    <w:noProof/>
+                    <w:webHidden/>
+                    <w:sz w:val="36"/>
+                    <w:szCs w:val="36"/>
+                  </w:rPr>
+                  <w:t>2</w:t>
+                </w:r>
+                <w:r>
+                  <w:rPr>
+                    <w:noProof/>
+                    <w:webHidden/>
+                    <w:sz w:val="36"/>
+                    <w:szCs w:val="36"/>
+                  </w:rPr>
+                  <w:fldChar w:fldCharType="end"/>
+                </w:r>
+              </w:hyperlink>
+            </w:p>
+            <w:p>
+              <w:pPr>
+                <w:pStyle w:val="TDC1"/>
+                <w:tabs>
+                  <w:tab w:val="left" w:pos="440"/>
+                  <w:tab w:val="right" w:leader="dot" w:pos="8828"/>
+                </w:tabs>
+                <w:rPr>
+                  <w:noProof/>
+                  <w:sz w:val="36"/>
+                  <w:szCs w:val="36"/>
+                </w:rPr>
+              </w:pPr>
+              <w:hyperlink w:anchor="_Toc117079419" w:history="1">
+                <w:r>
+                  <w:rPr>
+                    <w:rStyle w:val="Hipervnculo"/>
+                    <w:noProof/>
+                    <w:sz w:val="36"/>
+                    <w:szCs w:val="36"/>
+                  </w:rPr>
+                  <w:t>3.</w:t>
+                </w:r>
+                <w:r>
+                  <w:rPr>
+                    <w:noProof/>
+                    <w:sz w:val="36"/>
+                    <w:szCs w:val="36"/>
+                  </w:rPr>
+                  <w:tab/>
+                </w:r>
+                <w:r>
+                  <w:rPr>
+                    <w:rStyle w:val="Hipervnculo"/>
+                    <w:noProof/>
+                    <w:sz w:val="36"/>
+                    <w:szCs w:val="36"/>
+                  </w:rPr>
+                  <w:t>Tono.</w:t>
+                </w:r>
+                <w:r>
+                  <w:rPr>
+                    <w:noProof/>
+                    <w:webHidden/>
+                    <w:sz w:val="36"/>
+                    <w:szCs w:val="36"/>
+                  </w:rPr>
+                  <w:tab/>
+                </w:r>
+                <w:r>
+                  <w:rPr>
+                    <w:noProof/>
+                    <w:webHidden/>
+                    <w:sz w:val="36"/>
+                    <w:szCs w:val="36"/>
+                  </w:rPr>
+                  <w:fldChar w:fldCharType="begin"/>
+                </w:r>
+                <w:r>
+                  <w:rPr>
+                    <w:noProof/>
+                    <w:webHidden/>
+                    <w:sz w:val="36"/>
+                    <w:szCs w:val="36"/>
+                  </w:rPr>
+                  <w:instrText xml:space="preserve"> PAGEREF _Toc117079419 \h </w:instrText>
+                </w:r>
+                <w:r>
+                  <w:rPr>
+                    <w:noProof/>
+                    <w:webHidden/>
+                    <w:sz w:val="36"/>
+                    <w:szCs w:val="36"/>
+                  </w:rPr>
+                </w:r>
+                <w:r>
+                  <w:rPr>
+                    <w:noProof/>
+                    <w:webHidden/>
+                    <w:sz w:val="36"/>
+                    <w:szCs w:val="36"/>
+                  </w:rPr>
+                  <w:fldChar w:fldCharType="separate"/>
+                </w:r>
+                <w:r>
+                  <w:rPr>
+                    <w:noProof/>
+                    <w:webHidden/>
+                    <w:sz w:val="36"/>
+                    <w:szCs w:val="36"/>
+                  </w:rPr>
+                  <w:t>2</w:t>
+                </w:r>
+                <w:r>
+                  <w:rPr>
+                    <w:noProof/>
+                    <w:webHidden/>
+                    <w:sz w:val="36"/>
+                    <w:szCs w:val="36"/>
+                  </w:rPr>
+                  <w:fldChar w:fldCharType="end"/>
+                </w:r>
+              </w:hyperlink>
+            </w:p>
+            <w:p>
+              <w:pPr>
+                <w:pStyle w:val="TDC1"/>
+                <w:tabs>
+                  <w:tab w:val="left" w:pos="440"/>
+                  <w:tab w:val="right" w:leader="dot" w:pos="8828"/>
+                </w:tabs>
+                <w:rPr>
+                  <w:noProof/>
+                  <w:sz w:val="36"/>
+                  <w:szCs w:val="36"/>
+                </w:rPr>
+              </w:pPr>
+              <w:hyperlink w:anchor="_Toc117079420" w:history="1">
+                <w:r>
+                  <w:rPr>
+                    <w:rStyle w:val="Hipervnculo"/>
+                    <w:noProof/>
+                    <w:sz w:val="36"/>
+                    <w:szCs w:val="36"/>
+                  </w:rPr>
+                  <w:t>4.</w:t>
+                </w:r>
+                <w:r>
+                  <w:rPr>
+                    <w:noProof/>
+                    <w:sz w:val="36"/>
+                    <w:szCs w:val="36"/>
+                  </w:rPr>
+                  <w:tab/>
+                </w:r>
+                <w:r>
+                  <w:rPr>
+                    <w:rStyle w:val="Hipervnculo"/>
+                    <w:noProof/>
+                    <w:sz w:val="36"/>
+                    <w:szCs w:val="36"/>
+                  </w:rPr>
+                  <w:t>Estructura.</w:t>
+                </w:r>
+                <w:r>
+                  <w:rPr>
+                    <w:noProof/>
+                    <w:webHidden/>
+                    <w:sz w:val="36"/>
+                    <w:szCs w:val="36"/>
+                  </w:rPr>
+                  <w:tab/>
+                </w:r>
+                <w:r>
+                  <w:rPr>
+                    <w:noProof/>
+                    <w:webHidden/>
+                    <w:sz w:val="36"/>
+                    <w:szCs w:val="36"/>
+                  </w:rPr>
+                  <w:fldChar w:fldCharType="begin"/>
+                </w:r>
+                <w:r>
+                  <w:rPr>
+                    <w:noProof/>
+                    <w:webHidden/>
+                    <w:sz w:val="36"/>
+                    <w:szCs w:val="36"/>
+                  </w:rPr>
+                  <w:instrText xml:space="preserve"> PAGEREF _Toc117079420 \h </w:instrText>
+                </w:r>
+                <w:r>
+                  <w:rPr>
+                    <w:noProof/>
+                    <w:webHidden/>
+                    <w:sz w:val="36"/>
+                    <w:szCs w:val="36"/>
+                  </w:rPr>
+                </w:r>
+                <w:r>
+                  <w:rPr>
+                    <w:noProof/>
+                    <w:webHidden/>
+                    <w:sz w:val="36"/>
+                    <w:szCs w:val="36"/>
+                  </w:rPr>
+                  <w:fldChar w:fldCharType="separate"/>
+                </w:r>
+                <w:r>
+                  <w:rPr>
+                    <w:noProof/>
+                    <w:webHidden/>
+                    <w:sz w:val="36"/>
+                    <w:szCs w:val="36"/>
+                  </w:rPr>
+                  <w:t>2</w:t>
+                </w:r>
+                <w:r>
+                  <w:rPr>
+                    <w:noProof/>
+                    <w:webHidden/>
+                    <w:sz w:val="36"/>
+                    <w:szCs w:val="36"/>
+                  </w:rPr>
+                  <w:fldChar w:fldCharType="end"/>
+                </w:r>
+              </w:hyperlink>
+            </w:p>
+            <w:p>
+              <w:pPr>
+                <w:pStyle w:val="TDC1"/>
+                <w:tabs>
+                  <w:tab w:val="left" w:pos="440"/>
+                  <w:tab w:val="right" w:leader="dot" w:pos="8828"/>
+                </w:tabs>
+                <w:rPr>
+                  <w:noProof/>
+                  <w:sz w:val="36"/>
+                  <w:szCs w:val="36"/>
+                </w:rPr>
+              </w:pPr>
+              <w:hyperlink w:anchor="_Toc117079421" w:history="1">
+                <w:r>
+                  <w:rPr>
+                    <w:rStyle w:val="Hipervnculo"/>
+                    <w:noProof/>
+                    <w:sz w:val="36"/>
+                    <w:szCs w:val="36"/>
+                  </w:rPr>
+                  <w:t>5.</w:t>
+                </w:r>
+                <w:r>
+                  <w:rPr>
+                    <w:noProof/>
+                    <w:sz w:val="36"/>
+                    <w:szCs w:val="36"/>
+                  </w:rPr>
+                  <w:tab/>
+                </w:r>
+                <w:r>
+                  <w:rPr>
+                    <w:rStyle w:val="Hipervnculo"/>
+                    <w:noProof/>
+                    <w:sz w:val="36"/>
+                    <w:szCs w:val="36"/>
+                  </w:rPr>
+                  <w:t>Contenido.</w:t>
+                </w:r>
+                <w:r>
+                  <w:rPr>
+                    <w:noProof/>
+                    <w:webHidden/>
+                    <w:sz w:val="36"/>
+                    <w:szCs w:val="36"/>
+                  </w:rPr>
+                  <w:tab/>
+                </w:r>
+                <w:r>
+                  <w:rPr>
+                    <w:noProof/>
+                    <w:webHidden/>
+                    <w:sz w:val="36"/>
+                    <w:szCs w:val="36"/>
+                  </w:rPr>
+                  <w:fldChar w:fldCharType="begin"/>
+                </w:r>
+                <w:r>
+                  <w:rPr>
+                    <w:noProof/>
+                    <w:webHidden/>
+                    <w:sz w:val="36"/>
+                    <w:szCs w:val="36"/>
+                  </w:rPr>
+                  <w:instrText xml:space="preserve"> PAGEREF _Toc117079421 \h </w:instrText>
+                </w:r>
+                <w:r>
+                  <w:rPr>
+                    <w:noProof/>
+                    <w:webHidden/>
+                    <w:sz w:val="36"/>
+                    <w:szCs w:val="36"/>
+                  </w:rPr>
+                </w:r>
+                <w:r>
+                  <w:rPr>
+                    <w:noProof/>
+                    <w:webHidden/>
+                    <w:sz w:val="36"/>
+                    <w:szCs w:val="36"/>
+                  </w:rPr>
+                  <w:fldChar w:fldCharType="separate"/>
+                </w:r>
+                <w:r>
+                  <w:rPr>
+                    <w:noProof/>
+                    <w:webHidden/>
+                    <w:sz w:val="36"/>
+                    <w:szCs w:val="36"/>
+                  </w:rPr>
+                  <w:t>2</w:t>
+                </w:r>
+                <w:r>
+                  <w:rPr>
+                    <w:noProof/>
+                    <w:webHidden/>
+                    <w:sz w:val="36"/>
+                    <w:szCs w:val="36"/>
+                  </w:rPr>
+                  <w:fldChar w:fldCharType="end"/>
+                </w:r>
+              </w:hyperlink>
+            </w:p>
+            <w:p>
+              <w:pPr>
+                <w:pStyle w:val="TDC1"/>
+                <w:tabs>
+                  <w:tab w:val="left" w:pos="440"/>
+                  <w:tab w:val="right" w:leader="dot" w:pos="8828"/>
+                </w:tabs>
+                <w:rPr>
+                  <w:noProof/>
+                  <w:sz w:val="36"/>
+                  <w:szCs w:val="36"/>
+                </w:rPr>
+              </w:pPr>
+              <w:hyperlink w:anchor="_Toc117079422" w:history="1">
+                <w:r>
+                  <w:rPr>
+                    <w:rStyle w:val="Hipervnculo"/>
+                    <w:noProof/>
+                    <w:sz w:val="36"/>
+                    <w:szCs w:val="36"/>
+                  </w:rPr>
+                  <w:t>6.</w:t>
+                </w:r>
+                <w:r>
+                  <w:rPr>
+                    <w:noProof/>
+                    <w:sz w:val="36"/>
+                    <w:szCs w:val="36"/>
+                  </w:rPr>
+                  <w:tab/>
+                </w:r>
+                <w:r>
+                  <w:rPr>
+                    <w:rStyle w:val="Hipervnculo"/>
+                    <w:noProof/>
+                    <w:sz w:val="36"/>
+                    <w:szCs w:val="36"/>
+                  </w:rPr>
+                  <w:t>Forma.</w:t>
+                </w:r>
+                <w:r>
+                  <w:rPr>
+                    <w:noProof/>
+                    <w:webHidden/>
+                    <w:sz w:val="36"/>
+                    <w:szCs w:val="36"/>
+                  </w:rPr>
+                  <w:tab/>
+                </w:r>
+                <w:r>
+                  <w:rPr>
+                    <w:noProof/>
+                    <w:webHidden/>
+                    <w:sz w:val="36"/>
+                    <w:szCs w:val="36"/>
+                  </w:rPr>
+                  <w:fldChar w:fldCharType="begin"/>
+                </w:r>
+                <w:r>
+                  <w:rPr>
+                    <w:noProof/>
+                    <w:webHidden/>
+                    <w:sz w:val="36"/>
+                    <w:szCs w:val="36"/>
+                  </w:rPr>
+                  <w:instrText xml:space="preserve"> PAGEREF _Toc117079422 \h </w:instrText>
+                </w:r>
+                <w:r>
+                  <w:rPr>
+                    <w:noProof/>
+                    <w:webHidden/>
+                    <w:sz w:val="36"/>
+                    <w:szCs w:val="36"/>
+                  </w:rPr>
+                </w:r>
+                <w:r>
+                  <w:rPr>
+                    <w:noProof/>
+                    <w:webHidden/>
+                    <w:sz w:val="36"/>
+                    <w:szCs w:val="36"/>
+                  </w:rPr>
+                  <w:fldChar w:fldCharType="separate"/>
+                </w:r>
+                <w:r>
+                  <w:rPr>
+                    <w:noProof/>
+                    <w:webHidden/>
+                    <w:sz w:val="36"/>
+                    <w:szCs w:val="36"/>
+                  </w:rPr>
+                  <w:t>3</w:t>
+                </w:r>
+                <w:r>
+                  <w:rPr>
+                    <w:noProof/>
+                    <w:webHidden/>
+                    <w:sz w:val="36"/>
+                    <w:szCs w:val="36"/>
+                  </w:rPr>
+                  <w:fldChar w:fldCharType="end"/>
+                </w:r>
+              </w:hyperlink>
+            </w:p>
+            <w:p>
+              <w:pPr>
+                <w:pStyle w:val="TDC1"/>
+                <w:tabs>
+                  <w:tab w:val="left" w:pos="440"/>
+                  <w:tab w:val="right" w:leader="dot" w:pos="8828"/>
+                </w:tabs>
+                <w:rPr>
+                  <w:noProof/>
+                  <w:sz w:val="36"/>
+                  <w:szCs w:val="36"/>
+                </w:rPr>
+              </w:pPr>
+              <w:hyperlink w:anchor="_Toc117079423" w:history="1">
+                <w:r>
+                  <w:rPr>
+                    <w:rStyle w:val="Hipervnculo"/>
+                    <w:noProof/>
+                    <w:sz w:val="36"/>
+                    <w:szCs w:val="36"/>
+                  </w:rPr>
+                  <w:t>7.</w:t>
+                </w:r>
+                <w:r>
+                  <w:rPr>
+                    <w:noProof/>
+                    <w:sz w:val="36"/>
+                    <w:szCs w:val="36"/>
+                  </w:rPr>
+                  <w:tab/>
+                </w:r>
+                <w:r>
+                  <w:rPr>
+                    <w:rStyle w:val="Hipervnculo"/>
+                    <w:noProof/>
+                    <w:sz w:val="36"/>
+                    <w:szCs w:val="36"/>
+                  </w:rPr>
+                  <w:t>Wireframe.</w:t>
+                </w:r>
+                <w:r>
+                  <w:rPr>
+                    <w:noProof/>
+                    <w:webHidden/>
+                    <w:sz w:val="36"/>
+                    <w:szCs w:val="36"/>
+                  </w:rPr>
+                  <w:tab/>
+                </w:r>
+                <w:r>
+                  <w:rPr>
+                    <w:noProof/>
+                    <w:webHidden/>
+                    <w:sz w:val="36"/>
+                    <w:szCs w:val="36"/>
+                  </w:rPr>
+                  <w:fldChar w:fldCharType="begin"/>
+                </w:r>
+                <w:r>
+                  <w:rPr>
+                    <w:noProof/>
+                    <w:webHidden/>
+                    <w:sz w:val="36"/>
+                    <w:szCs w:val="36"/>
+                  </w:rPr>
+                  <w:instrText xml:space="preserve"> PAGEREF _Toc117079423 \h </w:instrText>
+                </w:r>
+                <w:r>
+                  <w:rPr>
+                    <w:noProof/>
+                    <w:webHidden/>
+                    <w:sz w:val="36"/>
+                    <w:szCs w:val="36"/>
+                  </w:rPr>
+                </w:r>
+                <w:r>
+                  <w:rPr>
+                    <w:noProof/>
+                    <w:webHidden/>
+                    <w:sz w:val="36"/>
+                    <w:szCs w:val="36"/>
+                  </w:rPr>
+                  <w:fldChar w:fldCharType="separate"/>
+                </w:r>
+                <w:r>
+                  <w:rPr>
+                    <w:noProof/>
+                    <w:webHidden/>
+                    <w:sz w:val="36"/>
+                    <w:szCs w:val="36"/>
+                  </w:rPr>
+                  <w:t>4</w:t>
+                </w:r>
+                <w:r>
+                  <w:rPr>
+                    <w:noProof/>
+                    <w:webHidden/>
+                    <w:sz w:val="36"/>
+                    <w:szCs w:val="36"/>
+                  </w:rPr>
+                  <w:fldChar w:fldCharType="end"/>
+                </w:r>
+              </w:hyperlink>
+            </w:p>
+            <w:p>
+              <w:pPr>
+                <w:pStyle w:val="TDC1"/>
+                <w:tabs>
+                  <w:tab w:val="left" w:pos="440"/>
+                  <w:tab w:val="right" w:leader="dot" w:pos="8828"/>
+                </w:tabs>
+                <w:rPr>
+                  <w:noProof/>
+                  <w:sz w:val="36"/>
+                  <w:szCs w:val="36"/>
+                </w:rPr>
+              </w:pPr>
+              <w:hyperlink w:anchor="_Toc117079424" w:history="1">
+                <w:r>
+                  <w:rPr>
+                    <w:rStyle w:val="Hipervnculo"/>
+                    <w:noProof/>
+                    <w:sz w:val="36"/>
+                    <w:szCs w:val="36"/>
+                  </w:rPr>
+                  <w:t>8.</w:t>
+                </w:r>
+                <w:r>
+                  <w:rPr>
+                    <w:noProof/>
+                    <w:sz w:val="36"/>
+                    <w:szCs w:val="36"/>
+                  </w:rPr>
+                  <w:tab/>
+                </w:r>
+                <w:r>
+                  <w:rPr>
+                    <w:rStyle w:val="Hipervnculo"/>
+                    <w:noProof/>
+                    <w:sz w:val="36"/>
+                    <w:szCs w:val="36"/>
+                  </w:rPr>
+                  <w:t>Bibliografía.</w:t>
+                </w:r>
+                <w:r>
+                  <w:rPr>
+                    <w:noProof/>
+                    <w:webHidden/>
+                    <w:sz w:val="36"/>
+                    <w:szCs w:val="36"/>
+                  </w:rPr>
+                  <w:tab/>
+                </w:r>
+                <w:r>
+                  <w:rPr>
+                    <w:noProof/>
+                    <w:webHidden/>
+                    <w:sz w:val="36"/>
+                    <w:szCs w:val="36"/>
+                  </w:rPr>
+                  <w:fldChar w:fldCharType="begin"/>
+                </w:r>
+                <w:r>
+                  <w:rPr>
+                    <w:noProof/>
+                    <w:webHidden/>
+                    <w:sz w:val="36"/>
+                    <w:szCs w:val="36"/>
+                  </w:rPr>
+                  <w:instrText xml:space="preserve"> PAGEREF _Toc117079424 \h </w:instrText>
+                </w:r>
+                <w:r>
+                  <w:rPr>
+                    <w:noProof/>
+                    <w:webHidden/>
+                    <w:sz w:val="36"/>
+                    <w:szCs w:val="36"/>
+                  </w:rPr>
+                </w:r>
+                <w:r>
+                  <w:rPr>
+                    <w:noProof/>
+                    <w:webHidden/>
+                    <w:sz w:val="36"/>
+                    <w:szCs w:val="36"/>
+                  </w:rPr>
+                  <w:fldChar w:fldCharType="separate"/>
+                </w:r>
+                <w:r>
+                  <w:rPr>
+                    <w:noProof/>
+                    <w:webHidden/>
+                    <w:sz w:val="36"/>
+                    <w:szCs w:val="36"/>
+                  </w:rPr>
+                  <w:t>5</w:t>
+                </w:r>
+                <w:r>
+                  <w:rPr>
+                    <w:noProof/>
+                    <w:webHidden/>
+                    <w:sz w:val="36"/>
+                    <w:szCs w:val="36"/>
+                  </w:rPr>
+                  <w:fldChar w:fldCharType="end"/>
+                </w:r>
+              </w:hyperlink>
+            </w:p>
+            <w:p>
+              <w:pPr>
+                <w:rPr>
+                  <w:sz w:val="36"/>
+                  <w:szCs w:val="36"/>
+                </w:rPr>
+              </w:pPr>
+              <w:r>
+                <w:rPr>
+                  <w:b/>
+                  <w:bCs/>
+                  <w:sz w:val="36"/>
+                  <w:szCs w:val="36"/>
+                </w:rPr>
+                <w:fldChar w:fldCharType="end"/>
+              </w:r>
+            </w:p>
+          </w:sdtContent>
+        </w:sdt>
+        <w:p>
+          <w:pPr>
+            <w:rPr>
+              <w:sz w:val="36"/>
+              <w:szCs w:val="36"/>
+            </w:rPr>
+          </w:pPr>
+        </w:p>
+        <w:p/>
+        <w:p/>
+        <w:p/>
+        <w:p/>
+        <w:p/>
+        <w:p/>
+        <w:p/>
+        <w:p/>
+        <w:p/>
+        <w:p/>
+        <w:p/>
+        <w:p/>
+        <w:p/>
+        <w:p/>
       </w:sdtContent>
     </w:sdt>
     <w:p>
@@ -572,10 +1501,12 @@
           <w:numId w:val="1"/>
         </w:numPr>
       </w:pPr>
+      <w:bookmarkStart w:id="0" w:name="_Toc117079417"/>
       <w:r>
         <w:lastRenderedPageBreak/>
         <w:t>Público objetivo.</w:t>
       </w:r>
+      <w:bookmarkEnd w:id="0"/>
     </w:p>
     <w:p>
       <w:pPr>
@@ -812,6 +1743,7 @@
           <w:numId w:val="1"/>
         </w:numPr>
       </w:pPr>
+      <w:bookmarkStart w:id="1" w:name="_Toc117079418"/>
       <w:r>
         <w:t>Requi</w:t>
       </w:r>
@@ -827,6 +1759,7 @@
       <w:r>
         <w:t>.</w:t>
       </w:r>
+      <w:bookmarkEnd w:id="1"/>
     </w:p>
     <w:p>
       <w:pPr>
@@ -994,9 +1927,11 @@
           <w:numId w:val="1"/>
         </w:numPr>
       </w:pPr>
+      <w:bookmarkStart w:id="2" w:name="_Toc117079419"/>
       <w:r>
         <w:t>Tono.</w:t>
       </w:r>
+      <w:bookmarkEnd w:id="2"/>
     </w:p>
     <w:p>
       <w:pPr>
@@ -1128,6 +2063,7 @@
           <w:numId w:val="1"/>
         </w:numPr>
       </w:pPr>
+      <w:bookmarkStart w:id="3" w:name="_Toc117079420"/>
       <w:r>
         <w:t>E</w:t>
       </w:r>
@@ -1135,7 +2071,11 @@
         <w:t>s</w:t>
       </w:r>
       <w:r>
-        <w:t xml:space="preserve">tructura. </w:t>
+        <w:t>tructura.</w:t>
+      </w:r>
+      <w:bookmarkEnd w:id="3"/>
+      <w:r>
+        <w:t xml:space="preserve"> </w:t>
       </w:r>
     </w:p>
     <w:p>
@@ -1196,9 +2136,11 @@
           <w:numId w:val="1"/>
         </w:numPr>
       </w:pPr>
+      <w:bookmarkStart w:id="4" w:name="_Toc117079421"/>
       <w:r>
         <w:t>Contenido.</w:t>
       </w:r>
+      <w:bookmarkEnd w:id="4"/>
     </w:p>
     <w:p>
       <w:pPr>
@@ -1217,56 +2159,33 @@
         <w:t>, también estaría bien añadir al</w:t>
       </w:r>
       <w:r>
-        <w:t>gún tipo de juego de pregunta</w:t>
-      </w:r>
-      <w:r>
-        <w:t>s</w:t>
-      </w:r>
-      <w:r>
-        <w:t xml:space="preserve"> para ver </w:t>
-      </w:r>
-      <w:r>
-        <w:t>s</w:t>
-      </w:r>
-      <w:r>
-        <w:t>i el u</w:t>
-      </w:r>
-      <w:r>
-        <w:t>s</w:t>
-      </w:r>
-      <w:r>
-        <w:t xml:space="preserve">uario aprendió algo en </w:t>
-      </w:r>
-      <w:r>
-        <w:t>s</w:t>
-      </w:r>
-      <w:r>
-        <w:t>u vi</w:t>
-      </w:r>
-      <w:r>
-        <w:t>s</w:t>
-      </w:r>
-      <w:r>
-        <w:t>ita a la página ademá</w:t>
-      </w:r>
-      <w:r>
-        <w:t>s</w:t>
-      </w:r>
-      <w:r>
-        <w:t xml:space="preserve"> de entretenerlo y pa</w:t>
-      </w:r>
-      <w:r>
-        <w:t>s</w:t>
-      </w:r>
-      <w:r>
-        <w:t>ar má</w:t>
-      </w:r>
-      <w:r>
-        <w:t>s</w:t>
-      </w:r>
-      <w:r>
-        <w:t xml:space="preserve"> tiempo en la página. </w:t>
-      </w:r>
+        <w:t xml:space="preserve">gún tipo de juego de preguntas para ver si el usuario aprendió algo en su visita a la página además de entretenerlo y pasar más tiempo en la página. </w:t>
+      </w:r>
+    </w:p>
+    <w:p>
+      <w:pPr>
+        <w:jc w:val="both"/>
+      </w:pPr>
+    </w:p>
+    <w:p>
+      <w:pPr>
+        <w:jc w:val="both"/>
+      </w:pPr>
+    </w:p>
+    <w:p>
+      <w:pPr>
+        <w:jc w:val="both"/>
+      </w:pPr>
+    </w:p>
+    <w:p>
+      <w:pPr>
+        <w:jc w:val="both"/>
+      </w:pPr>
+    </w:p>
+    <w:p>
+      <w:pPr>
+        <w:jc w:val="both"/>
+      </w:pPr>
     </w:p>
     <w:p>
       <w:pPr>
@@ -1276,9 +2195,12 @@
           <w:numId w:val="1"/>
         </w:numPr>
       </w:pPr>
-      <w:r>
+      <w:bookmarkStart w:id="5" w:name="_Toc117079422"/>
+      <w:r>
+        <w:lastRenderedPageBreak/>
         <w:t>Forma.</w:t>
       </w:r>
+      <w:bookmarkEnd w:id="5"/>
     </w:p>
     <w:p>
       <w:pPr>
@@ -1290,49 +2212,7 @@
         <w:t xml:space="preserve">  </w:t>
       </w:r>
       <w:r>
-        <w:t>En e</w:t>
-      </w:r>
-      <w:r>
-        <w:t>s</w:t>
-      </w:r>
-      <w:r>
-        <w:t>te apartado voy a comentar la fuente de la letra, lo</w:t>
-      </w:r>
-      <w:r>
-        <w:t>s</w:t>
-      </w:r>
-      <w:r>
-        <w:t xml:space="preserve"> colore</w:t>
-      </w:r>
-      <w:r>
-        <w:t>s</w:t>
-      </w:r>
-      <w:r>
-        <w:t>, lo</w:t>
-      </w:r>
-      <w:r>
-        <w:t>s</w:t>
-      </w:r>
-      <w:r>
-        <w:t xml:space="preserve"> icono</w:t>
-      </w:r>
-      <w:r>
-        <w:t>s</w:t>
-      </w:r>
-      <w:r>
-        <w:t xml:space="preserve"> y el contenido que voy a añadir y el porqué de e</w:t>
-      </w:r>
-      <w:r>
-        <w:t>s</w:t>
-      </w:r>
-      <w:r>
-        <w:t>to</w:t>
-      </w:r>
-      <w:r>
-        <w:t>s</w:t>
-      </w:r>
-      <w:r>
-        <w:t>.</w:t>
+        <w:t>En este apartado voy a comentar la fuente de la letra, los colores, los iconos y el contenido que voy a añadir y el porqué de estos.</w:t>
       </w:r>
     </w:p>
     <w:p>
@@ -1369,98 +2249,17 @@
           <w:b/>
           <w:bCs/>
         </w:rPr>
-        <w:t>x</w:t>
-      </w:r>
-      <w:r>
-        <w:rPr>
-          <w:rFonts w:cstheme="minorHAnsi"/>
-          <w:b/>
-          <w:bCs/>
-        </w:rPr>
-        <w:t>to</w:t>
-      </w:r>
-      <w:r>
-        <w:t>: para e</w:t>
-      </w:r>
-      <w:r>
-        <w:t>s</w:t>
-      </w:r>
-      <w:r>
-        <w:t>to he pen</w:t>
-      </w:r>
-      <w:r>
-        <w:t>s</w:t>
-      </w:r>
-      <w:r>
-        <w:t>ado como la mayoría del te</w:t>
-      </w:r>
-      <w:r>
-        <w:t>x</w:t>
-      </w:r>
-      <w:r>
-        <w:t xml:space="preserve">to proporcionado </w:t>
-      </w:r>
-      <w:r>
-        <w:t>s</w:t>
-      </w:r>
-      <w:r>
-        <w:t>on definicione</w:t>
-      </w:r>
-      <w:r>
-        <w:t>s</w:t>
-      </w:r>
-      <w:r>
-        <w:t xml:space="preserve"> o relacione</w:t>
-      </w:r>
-      <w:r>
-        <w:t>s</w:t>
-      </w:r>
-      <w:r>
-        <w:t xml:space="preserve"> que di</w:t>
-      </w:r>
-      <w:r>
-        <w:t>s</w:t>
-      </w:r>
-      <w:r>
-        <w:t>ponen de un título, e</w:t>
-      </w:r>
-      <w:r>
-        <w:t>s</w:t>
-      </w:r>
-      <w:r>
-        <w:t>te título estará en mayúsculas y u</w:t>
-      </w:r>
-      <w:r>
-        <w:t>s</w:t>
-      </w:r>
-      <w:r>
-        <w:t xml:space="preserve">aran la fuente </w:t>
+        <w:t>xto</w:t>
+      </w:r>
+      <w:r>
+        <w:t xml:space="preserve">: para esto he pensado como la mayoría del texto proporcionado son definiciones o relaciones que disponen de un título, este título estará en mayúsculas y usaran la fuente </w:t>
       </w:r>
       <w:r>
         <w:t>Fuego Fatuo</w:t>
       </w:r>
       <w:r>
-        <w:t xml:space="preserve"> para de</w:t>
-      </w:r>
-      <w:r>
-        <w:t>s</w:t>
-      </w:r>
-      <w:r>
-        <w:t>tacar a la vi</w:t>
-      </w:r>
-      <w:r>
-        <w:t>s</w:t>
-      </w:r>
-      <w:r>
-        <w:t xml:space="preserve">ta del público, </w:t>
-      </w:r>
-      <w:r>
-        <w:t>s</w:t>
-      </w:r>
-      <w:r>
-        <w:t xml:space="preserve">eguido de la definición con la fuente </w:t>
-      </w:r>
-      <w:proofErr w:type="spellStart"/>
+        <w:t xml:space="preserve"> para destacar a la vista del público, seguido de la definición con la fuente </w:t>
+      </w:r>
       <w:r>
         <w:rPr>
           <w:rFonts w:cstheme="minorHAnsi"/>
@@ -1473,65 +2272,15 @@
         </w:rPr>
         <w:t>ahnschrift</w:t>
       </w:r>
-      <w:proofErr w:type="spellEnd"/>
       <w:r>
         <w:t xml:space="preserve"> </w:t>
       </w:r>
       <w:r>
-        <w:t xml:space="preserve">para facilitar </w:t>
-      </w:r>
-      <w:r>
-        <w:t>s</w:t>
-      </w:r>
-      <w:r>
-        <w:t>u lectura, ademá</w:t>
-      </w:r>
-      <w:r>
-        <w:t>s</w:t>
-      </w:r>
-      <w:r>
-        <w:t xml:space="preserve"> la definición estará </w:t>
-      </w:r>
-      <w:r>
-        <w:t xml:space="preserve">tratada para que </w:t>
-      </w:r>
-      <w:r>
-        <w:t>s</w:t>
-      </w:r>
-      <w:r>
-        <w:t>ea má</w:t>
-      </w:r>
-      <w:r>
-        <w:t>s</w:t>
-      </w:r>
-      <w:r>
-        <w:t xml:space="preserve"> fácil entender para lo</w:t>
-      </w:r>
-      <w:r>
-        <w:t>s</w:t>
-      </w:r>
-      <w:r>
-        <w:t xml:space="preserve"> lectore</w:t>
-      </w:r>
-      <w:r>
-        <w:t>s</w:t>
-      </w:r>
-      <w:r>
-        <w:t>.</w:t>
-      </w:r>
-    </w:p>
-    <w:p>
-      <w:pPr>
-        <w:pStyle w:val="Prrafodelista"/>
-        <w:shd w:val="clear" w:color="auto" w:fill="FFFFFE"/>
-        <w:spacing w:line="270" w:lineRule="atLeast"/>
-        <w:rPr>
-          <w:rFonts w:ascii="Consolas" w:eastAsia="Times New Roman" w:hAnsi="Consolas" w:cs="Times New Roman"/>
-          <w:color w:val="000000"/>
-          <w:sz w:val="20"/>
-          <w:szCs w:val="20"/>
-        </w:rPr>
-      </w:pPr>
+        <w:t xml:space="preserve">para facilitar su lectura, además la definición estará </w:t>
+      </w:r>
+      <w:r>
+        <w:t>tratada para que sea más fácil entender para los lectores.</w:t>
+      </w:r>
     </w:p>
     <w:p>
       <w:pPr>
@@ -1553,7 +2302,6 @@
           <w:sz w:val="56"/>
           <w:szCs w:val="56"/>
         </w:rPr>
-        <w:lastRenderedPageBreak/>
         <w:t>Volcán</w:t>
       </w:r>
     </w:p>
@@ -1607,7 +2355,6 @@
         </w:rPr>
         <w:t xml:space="preserve">(Fuente </w:t>
       </w:r>
-      <w:proofErr w:type="spellStart"/>
       <w:r>
         <w:rPr>
           <w:rFonts w:cstheme="minorHAnsi"/>
@@ -1618,26 +2365,7 @@
         <w:rPr>
           <w:rFonts w:cstheme="minorHAnsi"/>
         </w:rPr>
-        <w:t>ahn</w:t>
-      </w:r>
-      <w:r>
-        <w:rPr>
-          <w:rFonts w:cstheme="minorHAnsi"/>
-        </w:rPr>
-        <w:t>s</w:t>
-      </w:r>
-      <w:r>
-        <w:rPr>
-          <w:rFonts w:cstheme="minorHAnsi"/>
-        </w:rPr>
-        <w:t>chrift</w:t>
-      </w:r>
-      <w:proofErr w:type="spellEnd"/>
-      <w:r>
-        <w:rPr>
-          <w:rFonts w:cstheme="minorHAnsi"/>
-        </w:rPr>
-        <w:t>)</w:t>
+        <w:t>ahnschrift)</w:t>
       </w:r>
     </w:p>
     <w:p>
@@ -1647,20 +2375,14 @@
           <w:ilvl w:val="0"/>
           <w:numId w:val="2"/>
         </w:numPr>
+        <w:jc w:val="both"/>
       </w:pPr>
       <w:r>
         <w:rPr>
           <w:b/>
           <w:bCs/>
         </w:rPr>
-        <w:t>Colore</w:t>
-      </w:r>
-      <w:r>
-        <w:rPr>
-          <w:b/>
-          <w:bCs/>
-        </w:rPr>
-        <w:t>s</w:t>
+        <w:t>Colores</w:t>
       </w:r>
       <w:r>
         <w:t>:</w:t>
@@ -1672,6 +2394,7 @@
     <w:p>
       <w:pPr>
         <w:ind w:left="360"/>
+        <w:jc w:val="both"/>
         <w:rPr>
           <w:noProof/>
         </w:rPr>
@@ -1707,7 +2430,7 @@
                     <pic:cNvPicPr/>
                   </pic:nvPicPr>
                   <pic:blipFill rotWithShape="1">
-                    <a:blip r:embed="rId10"/>
+                    <a:blip r:embed="rId11"/>
                     <a:srcRect l="3531" t="70006" r="4549" b="16959"/>
                     <a:stretch/>
                   </pic:blipFill>
@@ -1780,7 +2503,7 @@
                     <pic:cNvPicPr/>
                   </pic:nvPicPr>
                   <pic:blipFill rotWithShape="1">
-                    <a:blip r:embed="rId11"/>
+                    <a:blip r:embed="rId12"/>
                     <a:srcRect l="3530" t="65178" r="4412" b="21303"/>
                     <a:stretch/>
                   </pic:blipFill>
@@ -1808,18 +2531,250 @@
         </w:drawing>
       </w:r>
     </w:p>
+    <w:p>
+      <w:pPr>
+        <w:ind w:left="360"/>
+      </w:pPr>
+    </w:p>
+    <w:p>
+      <w:pPr>
+        <w:pStyle w:val="Prrafodelista"/>
+        <w:numPr>
+          <w:ilvl w:val="0"/>
+          <w:numId w:val="2"/>
+        </w:numPr>
+      </w:pPr>
+      <w:r>
+        <w:t>Iconos, imágenes y logotipo:</w:t>
+      </w:r>
+    </w:p>
+    <w:p>
+      <w:r>
+        <w:t>Para este contenido usare páginas que dispongan de imágenes que puedan ser usadas libremente como por ejemplo unsplash</w:t>
+      </w:r>
+      <w:r>
+        <w:t xml:space="preserve"> para fotografías y para iconos/logotipo undraw y boxicons, estas páginas son de gran ayuda a la hora de usar este tipo de elementos y tienen una fácil accesibilidad.</w:t>
+      </w:r>
+    </w:p>
+    <w:p>
+      <w:pPr>
+        <w:pStyle w:val="Ttulo1"/>
+        <w:numPr>
+          <w:ilvl w:val="0"/>
+          <w:numId w:val="1"/>
+        </w:numPr>
+      </w:pPr>
+      <w:bookmarkStart w:id="6" w:name="_Toc117079423"/>
+      <w:r>
+        <w:lastRenderedPageBreak/>
+        <w:t>Wireframe.</w:t>
+      </w:r>
+      <w:bookmarkEnd w:id="6"/>
+    </w:p>
     <w:p/>
-    <w:p/>
-    <w:p/>
-    <w:p/>
-    <w:p/>
-    <w:p/>
-    <w:p/>
-    <w:p/>
-    <w:p/>
-    <w:p/>
-    <w:p/>
-    <w:p/>
+    <w:p>
+      <w:pPr>
+        <w:pStyle w:val="Prrafodelista"/>
+        <w:numPr>
+          <w:ilvl w:val="0"/>
+          <w:numId w:val="7"/>
+        </w:numPr>
+        <w:spacing w:line="256" w:lineRule="auto"/>
+      </w:pPr>
+      <w:r>
+        <w:rPr>
+          <w:b/>
+          <w:bCs/>
+        </w:rPr>
+        <w:t>Nombre de la página y logo</w:t>
+      </w:r>
+      <w:r>
+        <w:t>: situadas al principio de la página para que vea el usuario en la página que se encuentra.</w:t>
+      </w:r>
+    </w:p>
+    <w:p>
+      <w:pPr>
+        <w:pStyle w:val="Prrafodelista"/>
+        <w:numPr>
+          <w:ilvl w:val="0"/>
+          <w:numId w:val="7"/>
+        </w:numPr>
+        <w:spacing w:line="256" w:lineRule="auto"/>
+      </w:pPr>
+      <w:r>
+        <w:rPr>
+          <w:b/>
+          <w:bCs/>
+          <w:color w:val="000000" w:themeColor="text1"/>
+        </w:rPr>
+        <w:t>Índice</w:t>
+      </w:r>
+      <w:r>
+        <w:t>: conceptos de los que se hablan en la página ordenados conforme están colocados en contenido y enlazados para que te lleven directo a la información deseada.</w:t>
+      </w:r>
+    </w:p>
+    <w:p>
+      <w:pPr>
+        <w:pStyle w:val="Prrafodelista"/>
+        <w:numPr>
+          <w:ilvl w:val="0"/>
+          <w:numId w:val="7"/>
+        </w:numPr>
+        <w:spacing w:line="256" w:lineRule="auto"/>
+      </w:pPr>
+      <w:r>
+        <w:rPr>
+          <w:b/>
+          <w:bCs/>
+        </w:rPr>
+        <w:t>Contenido e imágenes</w:t>
+      </w:r>
+      <w:r>
+        <w:t>: información dada por el profesor adaptada a la página con diversas imágenes.</w:t>
+      </w:r>
+    </w:p>
+    <w:p>
+      <w:pPr>
+        <w:pStyle w:val="Prrafodelista"/>
+        <w:numPr>
+          <w:ilvl w:val="0"/>
+          <w:numId w:val="7"/>
+        </w:numPr>
+        <w:spacing w:line="256" w:lineRule="auto"/>
+      </w:pPr>
+      <w:r>
+        <w:rPr>
+          <w:b/>
+          <w:bCs/>
+        </w:rPr>
+        <w:t>Tabla</w:t>
+      </w:r>
+      <w:r>
+        <w:t>: contenido, pero en una tabla, debido a que hay información que se vería de una mejor forma en una tabla.</w:t>
+      </w:r>
+    </w:p>
+    <w:p>
+      <w:pPr>
+        <w:pStyle w:val="Prrafodelista"/>
+        <w:numPr>
+          <w:ilvl w:val="0"/>
+          <w:numId w:val="7"/>
+        </w:numPr>
+        <w:spacing w:line="256" w:lineRule="auto"/>
+      </w:pPr>
+      <w:r>
+        <w:rPr>
+          <w:b/>
+          <w:bCs/>
+        </w:rPr>
+        <w:t>Juego</w:t>
+      </w:r>
+      <w:r>
+        <w:t>: pequeño juego de seleccionar campos sobre la información de los volcanes que hay en la página.</w:t>
+      </w:r>
+    </w:p>
+    <w:p>
+      <w:pPr>
+        <w:pStyle w:val="Prrafodelista"/>
+        <w:numPr>
+          <w:ilvl w:val="0"/>
+          <w:numId w:val="7"/>
+        </w:numPr>
+        <w:spacing w:line="256" w:lineRule="auto"/>
+      </w:pPr>
+      <w:r>
+        <w:rPr>
+          <w:noProof/>
+        </w:rPr>
+        <w:drawing>
+          <wp:anchor distT="0" distB="0" distL="114300" distR="114300" simplePos="0" relativeHeight="251701248" behindDoc="1" locked="0" layoutInCell="1" allowOverlap="1" wp14:anchorId="29ED0171" wp14:editId="583AB5C8">
+            <wp:simplePos x="0" y="0"/>
+            <wp:positionH relativeFrom="margin">
+              <wp:align>center</wp:align>
+            </wp:positionH>
+            <wp:positionV relativeFrom="paragraph">
+              <wp:posOffset>451485</wp:posOffset>
+            </wp:positionV>
+            <wp:extent cx="4381500" cy="5658065"/>
+            <wp:effectExtent l="0" t="0" r="0" b="0"/>
+            <wp:wrapNone/>
+            <wp:docPr id="31" name="Imagen 31"/>
+            <wp:cNvGraphicFramePr>
+              <a:graphicFrameLocks xmlns:a="http://schemas.openxmlformats.org/drawingml/2006/main" noChangeAspect="1"/>
+            </wp:cNvGraphicFramePr>
+            <a:graphic xmlns:a="http://schemas.openxmlformats.org/drawingml/2006/main">
+              <a:graphicData uri="http://schemas.openxmlformats.org/drawingml/2006/picture">
+                <pic:pic xmlns:pic="http://schemas.openxmlformats.org/drawingml/2006/picture">
+                  <pic:nvPicPr>
+                    <pic:cNvPr id="1" name=""/>
+                    <pic:cNvPicPr/>
+                  </pic:nvPicPr>
+                  <pic:blipFill rotWithShape="1">
+                    <a:blip r:embed="rId13"/>
+                    <a:srcRect l="13094" t="19927" r="55740" b="8517"/>
+                    <a:stretch/>
+                  </pic:blipFill>
+                  <pic:spPr bwMode="auto">
+                    <a:xfrm>
+                      <a:off x="0" y="0"/>
+                      <a:ext cx="4381500" cy="5658065"/>
+                    </a:xfrm>
+                    <a:prstGeom prst="rect">
+                      <a:avLst/>
+                    </a:prstGeom>
+                    <a:ln>
+                      <a:noFill/>
+                    </a:ln>
+                    <a:extLst>
+                      <a:ext uri="{53640926-AAD7-44D8-BBD7-CCE9431645EC}">
+                        <a14:shadowObscured xmlns:a14="http://schemas.microsoft.com/office/drawing/2010/main"/>
+                      </a:ext>
+                    </a:extLst>
+                  </pic:spPr>
+                </pic:pic>
+              </a:graphicData>
+            </a:graphic>
+            <wp14:sizeRelH relativeFrom="margin">
+              <wp14:pctWidth>0</wp14:pctWidth>
+            </wp14:sizeRelH>
+            <wp14:sizeRelV relativeFrom="margin">
+              <wp14:pctHeight>0</wp14:pctHeight>
+            </wp14:sizeRelV>
+          </wp:anchor>
+        </w:drawing>
+      </w:r>
+      <w:r>
+        <w:rPr>
+          <w:b/>
+          <w:bCs/>
+        </w:rPr>
+        <w:t>Comentarios/Valoraciones</w:t>
+      </w:r>
+      <w:r>
+        <w:t>: pequeña sección donde puedes evaluar que te a parecido la página y dejar un comentario.</w:t>
+      </w:r>
+    </w:p>
+    <w:p>
+      <w:pPr>
+        <w:rPr>
+          <w:noProof/>
+        </w:rPr>
+      </w:pPr>
+    </w:p>
+    <w:p>
+      <w:pPr>
+        <w:rPr>
+          <w:noProof/>
+        </w:rPr>
+      </w:pPr>
+    </w:p>
+    <w:p>
+      <w:pPr>
+        <w:rPr>
+          <w:noProof/>
+        </w:rPr>
+      </w:pPr>
+    </w:p>
     <w:p/>
     <w:p/>
     <w:p/>
@@ -1842,40 +2797,19 @@
           <w:numId w:val="1"/>
         </w:numPr>
       </w:pPr>
-      <w:r>
+      <w:bookmarkStart w:id="7" w:name="_Toc117079424"/>
+      <w:r>
+        <w:lastRenderedPageBreak/>
         <w:t>Bibliografía.</w:t>
       </w:r>
+      <w:bookmarkEnd w:id="7"/>
     </w:p>
     <w:p/>
     <w:p>
       <w:r>
-        <w:t xml:space="preserve">- </w:t>
-      </w:r>
-      <w:proofErr w:type="spellStart"/>
-      <w:r>
-        <w:t>National</w:t>
-      </w:r>
-      <w:proofErr w:type="spellEnd"/>
-      <w:r>
-        <w:t xml:space="preserve"> </w:t>
-      </w:r>
-      <w:proofErr w:type="spellStart"/>
-      <w:r>
-        <w:t>Geographic</w:t>
-      </w:r>
-      <w:proofErr w:type="spellEnd"/>
-      <w:r>
-        <w:t xml:space="preserve"> </w:t>
-      </w:r>
-      <w:proofErr w:type="spellStart"/>
-      <w:r>
-        <w:t>Kids</w:t>
-      </w:r>
-      <w:proofErr w:type="spellEnd"/>
-      <w:r>
-        <w:t xml:space="preserve">: </w:t>
-      </w:r>
-      <w:hyperlink r:id="rId12" w:history="1">
+        <w:t xml:space="preserve">- National Geographic Kids: </w:t>
+      </w:r>
+      <w:hyperlink r:id="rId14" w:history="1">
         <w:r>
           <w:rPr>
             <w:rStyle w:val="Hipervnculo"/>
@@ -1888,7 +2822,7 @@
       <w:r>
         <w:t xml:space="preserve">- Hélix: </w:t>
       </w:r>
-      <w:hyperlink r:id="rId13" w:history="1">
+      <w:hyperlink r:id="rId15" w:history="1">
         <w:r>
           <w:rPr>
             <w:rStyle w:val="Hipervnculo"/>
@@ -1898,18 +2832,15 @@
       </w:hyperlink>
     </w:p>
     <w:p>
-      <w:r>
-        <w:t xml:space="preserve">- </w:t>
-      </w:r>
-      <w:proofErr w:type="spellStart"/>
-      <w:r>
-        <w:t>Coolors</w:t>
-      </w:r>
-      <w:proofErr w:type="spellEnd"/>
-      <w:r>
-        <w:t xml:space="preserve">: </w:t>
-      </w:r>
-      <w:hyperlink r:id="rId14" w:history="1">
+      <w:pPr>
+        <w:rPr>
+          <w:rStyle w:val="Hipervnculo"/>
+        </w:rPr>
+      </w:pPr>
+      <w:r>
+        <w:t xml:space="preserve">- Coolors: </w:t>
+      </w:r>
+      <w:hyperlink r:id="rId16" w:history="1">
         <w:r>
           <w:rPr>
             <w:rStyle w:val="Hipervnculo"/>
@@ -1918,6 +2849,47 @@
         </w:r>
       </w:hyperlink>
     </w:p>
+    <w:p>
+      <w:r>
+        <w:t xml:space="preserve">- Unsplash: </w:t>
+      </w:r>
+      <w:hyperlink r:id="rId17" w:history="1">
+        <w:r>
+          <w:rPr>
+            <w:rStyle w:val="Hipervnculo"/>
+          </w:rPr>
+          <w:t>https://unsplash.com/es</w:t>
+        </w:r>
+      </w:hyperlink>
+    </w:p>
+    <w:p>
+      <w:r>
+        <w:t xml:space="preserve">- Undraw: </w:t>
+      </w:r>
+      <w:hyperlink r:id="rId18" w:history="1">
+        <w:r>
+          <w:rPr>
+            <w:rStyle w:val="Hipervnculo"/>
+          </w:rPr>
+          <w:t>https://undraw.co/</w:t>
+        </w:r>
+      </w:hyperlink>
+    </w:p>
+    <w:p>
+      <w:r>
+        <w:t xml:space="preserve">- BoxIcons: </w:t>
+      </w:r>
+      <w:hyperlink r:id="rId19" w:history="1">
+        <w:r>
+          <w:rPr>
+            <w:rStyle w:val="Hipervnculo"/>
+          </w:rPr>
+          <w:t>https://boxicons.com/</w:t>
+        </w:r>
+      </w:hyperlink>
+    </w:p>
+    <w:p/>
+    <w:p/>
     <w:p/>
     <w:p>
       <w:r>
@@ -1925,8 +2897,8 @@
       </w:r>
     </w:p>
     <w:sectPr>
-      <w:footerReference w:type="default" r:id="rId15"/>
-      <w:footerReference w:type="first" r:id="rId16"/>
+      <w:footerReference w:type="default" r:id="rId20"/>
+      <w:footerReference w:type="first" r:id="rId21"/>
       <w:pgSz w:w="12240" w:h="15840"/>
       <w:pgMar w:top="1417" w:right="1701" w:bottom="1417" w:left="1701" w:header="720" w:footer="720" w:gutter="0"/>
       <w:pgNumType w:start="0"/>
@@ -2078,7 +3050,7 @@
   <w:abstractNum w:abstractNumId="0" w15:restartNumberingAfterBreak="0">
     <w:nsid w:val="0184577F"/>
     <w:multiLevelType w:val="hybridMultilevel"/>
-    <w:tmpl w:val="1DFCA00A"/>
+    <w:tmpl w:val="85F23F3E"/>
     <w:lvl w:ilvl="0" w:tplc="0C0A0001">
       <w:start w:val="1"/>
       <w:numFmt w:val="bullet"/>
@@ -2607,6 +3579,95 @@
       </w:pPr>
     </w:lvl>
     <w:lvl w:ilvl="8" w:tplc="0C0A001B" w:tentative="1">
+      <w:start w:val="1"/>
+      <w:numFmt w:val="lowerRoman"/>
+      <w:lvlText w:val="%9."/>
+      <w:lvlJc w:val="right"/>
+      <w:pPr>
+        <w:ind w:left="6480" w:hanging="180"/>
+      </w:pPr>
+    </w:lvl>
+  </w:abstractNum>
+  <w:abstractNum w:abstractNumId="5" w15:restartNumberingAfterBreak="0">
+    <w:nsid w:val="6C2170CE"/>
+    <w:multiLevelType w:val="hybridMultilevel"/>
+    <w:tmpl w:val="09568996"/>
+    <w:lvl w:ilvl="0" w:tplc="0C0A0001">
+      <w:start w:val="1"/>
+      <w:numFmt w:val="bullet"/>
+      <w:lvlText w:val=""/>
+      <w:lvlJc w:val="left"/>
+      <w:pPr>
+        <w:ind w:left="720" w:hanging="360"/>
+      </w:pPr>
+      <w:rPr>
+        <w:rFonts w:ascii="Symbol" w:hAnsi="Symbol" w:hint="default"/>
+      </w:rPr>
+    </w:lvl>
+    <w:lvl w:ilvl="1" w:tplc="FFFFFFFF" w:tentative="1">
+      <w:start w:val="1"/>
+      <w:numFmt w:val="lowerLetter"/>
+      <w:lvlText w:val="%2."/>
+      <w:lvlJc w:val="left"/>
+      <w:pPr>
+        <w:ind w:left="1440" w:hanging="360"/>
+      </w:pPr>
+    </w:lvl>
+    <w:lvl w:ilvl="2" w:tplc="FFFFFFFF" w:tentative="1">
+      <w:start w:val="1"/>
+      <w:numFmt w:val="lowerRoman"/>
+      <w:lvlText w:val="%3."/>
+      <w:lvlJc w:val="right"/>
+      <w:pPr>
+        <w:ind w:left="2160" w:hanging="180"/>
+      </w:pPr>
+    </w:lvl>
+    <w:lvl w:ilvl="3" w:tplc="FFFFFFFF" w:tentative="1">
+      <w:start w:val="1"/>
+      <w:numFmt w:val="decimal"/>
+      <w:lvlText w:val="%4."/>
+      <w:lvlJc w:val="left"/>
+      <w:pPr>
+        <w:ind w:left="2880" w:hanging="360"/>
+      </w:pPr>
+    </w:lvl>
+    <w:lvl w:ilvl="4" w:tplc="FFFFFFFF" w:tentative="1">
+      <w:start w:val="1"/>
+      <w:numFmt w:val="lowerLetter"/>
+      <w:lvlText w:val="%5."/>
+      <w:lvlJc w:val="left"/>
+      <w:pPr>
+        <w:ind w:left="3600" w:hanging="360"/>
+      </w:pPr>
+    </w:lvl>
+    <w:lvl w:ilvl="5" w:tplc="FFFFFFFF" w:tentative="1">
+      <w:start w:val="1"/>
+      <w:numFmt w:val="lowerRoman"/>
+      <w:lvlText w:val="%6."/>
+      <w:lvlJc w:val="right"/>
+      <w:pPr>
+        <w:ind w:left="4320" w:hanging="180"/>
+      </w:pPr>
+    </w:lvl>
+    <w:lvl w:ilvl="6" w:tplc="FFFFFFFF" w:tentative="1">
+      <w:start w:val="1"/>
+      <w:numFmt w:val="decimal"/>
+      <w:lvlText w:val="%7."/>
+      <w:lvlJc w:val="left"/>
+      <w:pPr>
+        <w:ind w:left="5040" w:hanging="360"/>
+      </w:pPr>
+    </w:lvl>
+    <w:lvl w:ilvl="7" w:tplc="FFFFFFFF" w:tentative="1">
+      <w:start w:val="1"/>
+      <w:numFmt w:val="lowerLetter"/>
+      <w:lvlText w:val="%8."/>
+      <w:lvlJc w:val="left"/>
+      <w:pPr>
+        <w:ind w:left="5760" w:hanging="360"/>
+      </w:pPr>
+    </w:lvl>
+    <w:lvl w:ilvl="8" w:tplc="FFFFFFFF" w:tentative="1">
       <w:start w:val="1"/>
       <w:numFmt w:val="lowerRoman"/>
       <w:lvlText w:val="%9."/>
@@ -2630,6 +3691,21 @@
   </w:num>
   <w:num w:numId="5" w16cid:durableId="2070031376">
     <w:abstractNumId w:val="3"/>
+  </w:num>
+  <w:num w:numId="6" w16cid:durableId="1608153219">
+    <w:abstractNumId w:val="0"/>
+    <w:lvlOverride w:ilvl="0"/>
+    <w:lvlOverride w:ilvl="1"/>
+    <w:lvlOverride w:ilvl="2"/>
+    <w:lvlOverride w:ilvl="3"/>
+    <w:lvlOverride w:ilvl="4"/>
+    <w:lvlOverride w:ilvl="5"/>
+    <w:lvlOverride w:ilvl="6"/>
+    <w:lvlOverride w:ilvl="7"/>
+    <w:lvlOverride w:ilvl="8"/>
+  </w:num>
+  <w:num w:numId="7" w16cid:durableId="1543859270">
+    <w:abstractNumId w:val="5"/>
   </w:num>
 </w:numbering>
 </file>
@@ -3199,6 +4275,30 @@
       <w:shd w:val="clear" w:color="auto" w:fill="E1DFDD"/>
     </w:rPr>
   </w:style>
+  <w:style w:type="paragraph" w:styleId="TtuloTDC">
+    <w:name w:val="TOC Heading"/>
+    <w:basedOn w:val="Ttulo1"/>
+    <w:next w:val="Normal"/>
+    <w:uiPriority w:val="39"/>
+    <w:unhideWhenUsed/>
+    <w:qFormat/>
+    <w:rsid w:val="00DC63FE"/>
+    <w:pPr>
+      <w:outlineLvl w:val="9"/>
+    </w:pPr>
+  </w:style>
+  <w:style w:type="paragraph" w:styleId="TDC1">
+    <w:name w:val="toc 1"/>
+    <w:basedOn w:val="Normal"/>
+    <w:next w:val="Normal"/>
+    <w:autoRedefine/>
+    <w:uiPriority w:val="39"/>
+    <w:unhideWhenUsed/>
+    <w:rsid w:val="00DC63FE"/>
+    <w:pPr>
+      <w:spacing w:after="100"/>
+    </w:pPr>
+  </w:style>
 </w:styles>
 </file>
 
@@ -3325,10 +4425,11 @@
     <w:sig w:usb0="E00006FF" w:usb1="0000FCFF" w:usb2="00000001" w:usb3="00000000" w:csb0="0000019F" w:csb1="00000000"/>
   </w:font>
   <w:font w:name="Fuego Fatuo">
+    <w:panose1 w:val="02000500000000000000"/>
     <w:charset w:val="00"/>
     <w:family w:val="auto"/>
     <w:pitch w:val="variable"/>
-    <w:sig w:usb0="800000A7" w:usb1="5000004A" w:usb2="00000000" w:usb3="00000000" w:csb0="00000111" w:csb1="00000000"/>
+    <w:sig w:usb0="A00000A7" w:usb1="5000004A" w:usb2="00000000" w:usb3="00000000" w:csb0="00000111" w:csb1="00000000"/>
   </w:font>
   <w:font w:name="Bahnschrift">
     <w:panose1 w:val="020B0502040204020203"/>
@@ -3362,6 +4463,7 @@
     <w:rsid w:val="002322FC"/>
     <w:rsid w:val="00283DCB"/>
     <w:rsid w:val="00827199"/>
+    <w:rsid w:val="00953CD7"/>
     <w:rsid w:val="009B28B2"/>
     <w:rsid w:val="00F91496"/>
   </w:rsids>
@@ -4136,10 +5238,22 @@
 </CoverPageProperties>
 </file>
 
+<file path=customXml/item2.xml><?xml version="1.0" encoding="utf-8"?>
+<b:Sources xmlns:b="http://schemas.openxmlformats.org/officeDocument/2006/bibliography" xmlns="http://schemas.openxmlformats.org/officeDocument/2006/bibliography" SelectedStyle="\APASixthEditionOfficeOnline.xsl" StyleName="APA" Version="6"/>
+</file>
+
 <file path=customXml/itemProps1.xml><?xml version="1.0" encoding="utf-8"?>
 <ds:datastoreItem xmlns:ds="http://schemas.openxmlformats.org/officeDocument/2006/customXml" ds:itemID="{55AF091B-3C7A-41E3-B477-F2FDAA23CFDA}">
   <ds:schemaRefs>
     <ds:schemaRef ds:uri="http://schemas.microsoft.com/office/2006/coverPageProps"/>
   </ds:schemaRefs>
 </ds:datastoreItem>
+</file>
+
+<file path=customXml/itemProps2.xml><?xml version="1.0" encoding="utf-8"?>
+<ds:datastoreItem xmlns:ds="http://schemas.openxmlformats.org/officeDocument/2006/customXml" ds:itemID="{276B60EF-06BC-45BB-8D9C-7B9A64B93888}">
+  <ds:schemaRefs>
+    <ds:schemaRef ds:uri="http://schemas.openxmlformats.org/officeDocument/2006/bibliography"/>
+  </ds:schemaRefs>
+</ds:datastoreItem>
 </file>
</xml_diff>

<commit_message>
Error de ordenación del texto
</commit_message>
<xml_diff>
--- a/Práctica1/Guía de estilo.docx
+++ b/Práctica1/Guía de estilo.docx
@@ -564,6 +564,12 @@
         </w:p>
         <w:sdt>
           <w:sdtPr>
+            <w:rPr>
+              <w:rFonts w:asciiTheme="minorHAnsi" w:eastAsiaTheme="minorEastAsia" w:hAnsiTheme="minorHAnsi" w:cstheme="minorBidi"/>
+              <w:color w:val="auto"/>
+              <w:sz w:val="22"/>
+              <w:szCs w:val="22"/>
+            </w:rPr>
             <w:id w:val="-30890600"/>
             <w:docPartObj>
               <w:docPartGallery w:val="Table of Contents"/>
@@ -572,10 +578,8 @@
           </w:sdtPr>
           <w:sdtEndPr>
             <w:rPr>
-              <w:rFonts w:asciiTheme="minorHAnsi" w:eastAsiaTheme="minorEastAsia" w:hAnsiTheme="minorHAnsi" w:cstheme="minorBidi"/>
               <w:b/>
               <w:bCs/>
-              <w:color w:val="auto"/>
               <w:sz w:val="36"/>
               <w:szCs w:val="36"/>
             </w:rPr>
@@ -2545,12 +2549,20 @@
         </w:numPr>
       </w:pPr>
       <w:r>
-        <w:t>Iconos, imágenes y logotipo:</w:t>
-      </w:r>
-    </w:p>
-    <w:p>
-      <w:r>
-        <w:t>Para este contenido usare páginas que dispongan de imágenes que puedan ser usadas libremente como por ejemplo unsplash</w:t>
+        <w:rPr>
+          <w:b/>
+          <w:bCs/>
+        </w:rPr>
+        <w:t>Iconos, imágenes y logotipo</w:t>
+      </w:r>
+      <w:r>
+        <w:t>:</w:t>
+      </w:r>
+      <w:r>
+        <w:t xml:space="preserve"> p</w:t>
+      </w:r>
+      <w:r>
+        <w:t>ara este contenido usare páginas que dispongan de imágenes que puedan ser usadas libremente como por ejemplo unsplash</w:t>
       </w:r>
       <w:r>
         <w:t xml:space="preserve"> para fotografías y para iconos/logotipo undraw y boxicons, estas páginas son de gran ayuda a la hora de usar este tipo de elementos y tienen una fácil accesibilidad.</w:t>
@@ -3694,15 +3706,6 @@
   </w:num>
   <w:num w:numId="6" w16cid:durableId="1608153219">
     <w:abstractNumId w:val="0"/>
-    <w:lvlOverride w:ilvl="0"/>
-    <w:lvlOverride w:ilvl="1"/>
-    <w:lvlOverride w:ilvl="2"/>
-    <w:lvlOverride w:ilvl="3"/>
-    <w:lvlOverride w:ilvl="4"/>
-    <w:lvlOverride w:ilvl="5"/>
-    <w:lvlOverride w:ilvl="6"/>
-    <w:lvlOverride w:ilvl="7"/>
-    <w:lvlOverride w:ilvl="8"/>
   </w:num>
   <w:num w:numId="7" w16cid:durableId="1543859270">
     <w:abstractNumId w:val="5"/>
@@ -4462,6 +4465,7 @@
     <w:rsid w:val="00170A3B"/>
     <w:rsid w:val="002322FC"/>
     <w:rsid w:val="00283DCB"/>
+    <w:rsid w:val="00542BA0"/>
     <w:rsid w:val="00827199"/>
     <w:rsid w:val="00953CD7"/>
     <w:rsid w:val="009B28B2"/>

</xml_diff>

<commit_message>
Adición del enlace del repositorio al word
</commit_message>
<xml_diff>
--- a/Práctica1/Guía de estilo.docx
+++ b/Práctica1/Guía de estilo.docx
@@ -1498,6 +1498,98 @@
       </w:sdtContent>
     </w:sdt>
     <w:p>
+      <w:r>
+        <w:lastRenderedPageBreak/>
+        <w:t>La forma de la e</w:t>
+      </w:r>
+      <w:r>
+        <w:t>s</w:t>
+      </w:r>
+      <w:r>
+        <w:t>tructuración de la</w:t>
+      </w:r>
+      <w:r>
+        <w:t>s</w:t>
+      </w:r>
+      <w:r>
+        <w:t xml:space="preserve"> entrega</w:t>
+      </w:r>
+      <w:r>
+        <w:t>s</w:t>
+      </w:r>
+      <w:r>
+        <w:t xml:space="preserve"> e</w:t>
+      </w:r>
+      <w:r>
+        <w:t>s</w:t>
+      </w:r>
+      <w:r>
+        <w:t xml:space="preserve"> por carpeta</w:t>
+      </w:r>
+      <w:r>
+        <w:t>s</w:t>
+      </w:r>
+      <w:r>
+        <w:t>, cada entrega e</w:t>
+      </w:r>
+      <w:r>
+        <w:t>s</w:t>
+      </w:r>
+      <w:r>
+        <w:t>tá a</w:t>
+      </w:r>
+      <w:r>
+        <w:t>s</w:t>
+      </w:r>
+      <w:r>
+        <w:t>ociada a una carpeta, aquí e</w:t>
+      </w:r>
+      <w:r>
+        <w:t>s</w:t>
+      </w:r>
+      <w:r>
+        <w:t>tá el enlace al repo</w:t>
+      </w:r>
+      <w:r>
+        <w:t>s</w:t>
+      </w:r>
+      <w:r>
+        <w:t>itorio de la carpeta para la primera entrega.</w:t>
+      </w:r>
+    </w:p>
+    <w:p>
+      <w:pPr>
+        <w:pStyle w:val="Ttulo2"/>
+        <w:rPr>
+          <w:rFonts w:asciiTheme="minorHAnsi" w:hAnsiTheme="minorHAnsi" w:cstheme="minorHAnsi"/>
+          <w:sz w:val="22"/>
+          <w:szCs w:val="22"/>
+        </w:rPr>
+      </w:pPr>
+      <w:r>
+        <w:t>Repo</w:t>
+      </w:r>
+      <w:r>
+        <w:t>s</w:t>
+      </w:r>
+      <w:r>
+        <w:t>itorio:</w:t>
+      </w:r>
+      <w:r>
+        <w:t xml:space="preserve"> </w:t>
+      </w:r>
+      <w:hyperlink r:id="rId11" w:history="1">
+        <w:r>
+          <w:rPr>
+            <w:rFonts w:asciiTheme="minorHAnsi" w:hAnsiTheme="minorHAnsi" w:cstheme="minorHAnsi"/>
+            <w:sz w:val="22"/>
+            <w:szCs w:val="22"/>
+          </w:rPr>
+          <w:t>https://github.com/Antonio-Marin/DSI-Practicas-MarinMartinez-Antonio/tree/main/Pr%C3%A1ctica1</w:t>
+        </w:r>
+      </w:hyperlink>
+    </w:p>
+    <w:p>
       <w:pPr>
         <w:pStyle w:val="Ttulo1"/>
         <w:numPr>
@@ -1507,7 +1599,6 @@
       </w:pPr>
       <w:bookmarkStart w:id="0" w:name="_Toc117079417"/>
       <w:r>
-        <w:lastRenderedPageBreak/>
         <w:t>Público objetivo.</w:t>
       </w:r>
       <w:bookmarkEnd w:id="0"/>
@@ -2201,7 +2292,6 @@
       </w:pPr>
       <w:bookmarkStart w:id="5" w:name="_Toc117079422"/>
       <w:r>
-        <w:lastRenderedPageBreak/>
         <w:t>Forma.</w:t>
       </w:r>
       <w:bookmarkEnd w:id="5"/>
@@ -2264,6 +2354,7 @@
       <w:r>
         <w:t xml:space="preserve"> para destacar a la vista del público, seguido de la definición con la fuente </w:t>
       </w:r>
+      <w:proofErr w:type="spellStart"/>
       <w:r>
         <w:rPr>
           <w:rFonts w:cstheme="minorHAnsi"/>
@@ -2276,6 +2367,7 @@
         </w:rPr>
         <w:t>ahnschrift</w:t>
       </w:r>
+      <w:proofErr w:type="spellEnd"/>
       <w:r>
         <w:t xml:space="preserve"> </w:t>
       </w:r>
@@ -2359,6 +2451,7 @@
         </w:rPr>
         <w:t xml:space="preserve">(Fuente </w:t>
       </w:r>
+      <w:proofErr w:type="spellStart"/>
       <w:r>
         <w:rPr>
           <w:rFonts w:cstheme="minorHAnsi"/>
@@ -2369,7 +2462,14 @@
         <w:rPr>
           <w:rFonts w:cstheme="minorHAnsi"/>
         </w:rPr>
-        <w:t>ahnschrift)</w:t>
+        <w:t>ahnschrift</w:t>
+      </w:r>
+      <w:proofErr w:type="spellEnd"/>
+      <w:r>
+        <w:rPr>
+          <w:rFonts w:cstheme="minorHAnsi"/>
+        </w:rPr>
+        <w:t>)</w:t>
       </w:r>
     </w:p>
     <w:p>
@@ -2434,7 +2534,7 @@
                     <pic:cNvPicPr/>
                   </pic:nvPicPr>
                   <pic:blipFill rotWithShape="1">
-                    <a:blip r:embed="rId11"/>
+                    <a:blip r:embed="rId12"/>
                     <a:srcRect l="3531" t="70006" r="4549" b="16959"/>
                     <a:stretch/>
                   </pic:blipFill>
@@ -2507,7 +2607,7 @@
                     <pic:cNvPicPr/>
                   </pic:nvPicPr>
                   <pic:blipFill rotWithShape="1">
-                    <a:blip r:embed="rId12"/>
+                    <a:blip r:embed="rId13"/>
                     <a:srcRect l="3530" t="65178" r="4412" b="21303"/>
                     <a:stretch/>
                   </pic:blipFill>
@@ -2562,10 +2662,35 @@
         <w:t xml:space="preserve"> p</w:t>
       </w:r>
       <w:r>
-        <w:t>ara este contenido usare páginas que dispongan de imágenes que puedan ser usadas libremente como por ejemplo unsplash</w:t>
-      </w:r>
-      <w:r>
-        <w:t xml:space="preserve"> para fotografías y para iconos/logotipo undraw y boxicons, estas páginas son de gran ayuda a la hora de usar este tipo de elementos y tienen una fácil accesibilidad.</w:t>
+        <w:t xml:space="preserve">ara este contenido usare páginas que dispongan de imágenes que puedan ser usadas libremente como por ejemplo </w:t>
+      </w:r>
+      <w:proofErr w:type="spellStart"/>
+      <w:r>
+        <w:t>unsplash</w:t>
+      </w:r>
+      <w:proofErr w:type="spellEnd"/>
+      <w:r>
+        <w:t xml:space="preserve"> para fotografías </w:t>
+      </w:r>
+      <w:r>
+        <w:lastRenderedPageBreak/>
+        <w:t xml:space="preserve">y para iconos/logotipo </w:t>
+      </w:r>
+      <w:proofErr w:type="spellStart"/>
+      <w:r>
+        <w:t>undraw</w:t>
+      </w:r>
+      <w:proofErr w:type="spellEnd"/>
+      <w:r>
+        <w:t xml:space="preserve"> y </w:t>
+      </w:r>
+      <w:proofErr w:type="spellStart"/>
+      <w:r>
+        <w:t>boxicons</w:t>
+      </w:r>
+      <w:proofErr w:type="spellEnd"/>
+      <w:r>
+        <w:t>, estas páginas son de gran ayuda a la hora de usar este tipo de elementos y tienen una fácil accesibilidad.</w:t>
       </w:r>
     </w:p>
     <w:p>
@@ -2577,9 +2702,13 @@
         </w:numPr>
       </w:pPr>
       <w:bookmarkStart w:id="6" w:name="_Toc117079423"/>
-      <w:r>
-        <w:lastRenderedPageBreak/>
-        <w:t>Wireframe.</w:t>
+      <w:proofErr w:type="spellStart"/>
+      <w:r>
+        <w:t>Wireframe</w:t>
+      </w:r>
+      <w:proofErr w:type="spellEnd"/>
+      <w:r>
+        <w:t>.</w:t>
       </w:r>
       <w:bookmarkEnd w:id="6"/>
     </w:p>
@@ -2722,7 +2851,7 @@
                     <pic:cNvPicPr/>
                   </pic:nvPicPr>
                   <pic:blipFill rotWithShape="1">
-                    <a:blip r:embed="rId13"/>
+                    <a:blip r:embed="rId14"/>
                     <a:srcRect l="13094" t="19927" r="55740" b="8517"/>
                     <a:stretch/>
                   </pic:blipFill>
@@ -2763,7 +2892,15 @@
         <w:t>Comentarios/Valoraciones</w:t>
       </w:r>
       <w:r>
-        <w:t>: pequeña sección donde puedes evaluar que te a parecido la página y dejar un comentario.</w:t>
+        <w:t xml:space="preserve">: pequeña sección donde puedes evaluar que te </w:t>
+      </w:r>
+      <w:proofErr w:type="spellStart"/>
+      <w:r>
+        <w:t>a</w:t>
+      </w:r>
+      <w:proofErr w:type="spellEnd"/>
+      <w:r>
+        <w:t xml:space="preserve"> parecido la página y dejar un comentario.</w:t>
       </w:r>
     </w:p>
     <w:p>
@@ -2819,9 +2956,33 @@
     <w:p/>
     <w:p>
       <w:r>
-        <w:t xml:space="preserve">- National Geographic Kids: </w:t>
-      </w:r>
-      <w:hyperlink r:id="rId14" w:history="1">
+        <w:t xml:space="preserve">- </w:t>
+      </w:r>
+      <w:proofErr w:type="spellStart"/>
+      <w:r>
+        <w:t>National</w:t>
+      </w:r>
+      <w:proofErr w:type="spellEnd"/>
+      <w:r>
+        <w:t xml:space="preserve"> </w:t>
+      </w:r>
+      <w:proofErr w:type="spellStart"/>
+      <w:r>
+        <w:t>Geographic</w:t>
+      </w:r>
+      <w:proofErr w:type="spellEnd"/>
+      <w:r>
+        <w:t xml:space="preserve"> </w:t>
+      </w:r>
+      <w:proofErr w:type="spellStart"/>
+      <w:r>
+        <w:t>Kids</w:t>
+      </w:r>
+      <w:proofErr w:type="spellEnd"/>
+      <w:r>
+        <w:t xml:space="preserve">: </w:t>
+      </w:r>
+      <w:hyperlink r:id="rId15" w:history="1">
         <w:r>
           <w:rPr>
             <w:rStyle w:val="Hipervnculo"/>
@@ -2834,7 +2995,7 @@
       <w:r>
         <w:t xml:space="preserve">- Hélix: </w:t>
       </w:r>
-      <w:hyperlink r:id="rId15" w:history="1">
+      <w:hyperlink r:id="rId16" w:history="1">
         <w:r>
           <w:rPr>
             <w:rStyle w:val="Hipervnculo"/>
@@ -2850,9 +3011,17 @@
         </w:rPr>
       </w:pPr>
       <w:r>
-        <w:t xml:space="preserve">- Coolors: </w:t>
-      </w:r>
-      <w:hyperlink r:id="rId16" w:history="1">
+        <w:t xml:space="preserve">- </w:t>
+      </w:r>
+      <w:proofErr w:type="spellStart"/>
+      <w:r>
+        <w:t>Coolors</w:t>
+      </w:r>
+      <w:proofErr w:type="spellEnd"/>
+      <w:r>
+        <w:t xml:space="preserve">: </w:t>
+      </w:r>
+      <w:hyperlink r:id="rId17" w:history="1">
         <w:r>
           <w:rPr>
             <w:rStyle w:val="Hipervnculo"/>
@@ -2863,9 +3032,17 @@
     </w:p>
     <w:p>
       <w:r>
-        <w:t xml:space="preserve">- Unsplash: </w:t>
-      </w:r>
-      <w:hyperlink r:id="rId17" w:history="1">
+        <w:t xml:space="preserve">- </w:t>
+      </w:r>
+      <w:proofErr w:type="spellStart"/>
+      <w:r>
+        <w:t>Unsplash</w:t>
+      </w:r>
+      <w:proofErr w:type="spellEnd"/>
+      <w:r>
+        <w:t xml:space="preserve">: </w:t>
+      </w:r>
+      <w:hyperlink r:id="rId18" w:history="1">
         <w:r>
           <w:rPr>
             <w:rStyle w:val="Hipervnculo"/>
@@ -2876,9 +3053,17 @@
     </w:p>
     <w:p>
       <w:r>
-        <w:t xml:space="preserve">- Undraw: </w:t>
-      </w:r>
-      <w:hyperlink r:id="rId18" w:history="1">
+        <w:t xml:space="preserve">- </w:t>
+      </w:r>
+      <w:proofErr w:type="spellStart"/>
+      <w:r>
+        <w:t>Undraw</w:t>
+      </w:r>
+      <w:proofErr w:type="spellEnd"/>
+      <w:r>
+        <w:t xml:space="preserve">: </w:t>
+      </w:r>
+      <w:hyperlink r:id="rId19" w:history="1">
         <w:r>
           <w:rPr>
             <w:rStyle w:val="Hipervnculo"/>
@@ -2889,9 +3074,17 @@
     </w:p>
     <w:p>
       <w:r>
-        <w:t xml:space="preserve">- BoxIcons: </w:t>
-      </w:r>
-      <w:hyperlink r:id="rId19" w:history="1">
+        <w:t xml:space="preserve">- </w:t>
+      </w:r>
+      <w:proofErr w:type="spellStart"/>
+      <w:r>
+        <w:t>BoxIcons</w:t>
+      </w:r>
+      <w:proofErr w:type="spellEnd"/>
+      <w:r>
+        <w:t xml:space="preserve">: </w:t>
+      </w:r>
+      <w:hyperlink r:id="rId20" w:history="1">
         <w:r>
           <w:rPr>
             <w:rStyle w:val="Hipervnculo"/>
@@ -2909,8 +3102,8 @@
       </w:r>
     </w:p>
     <w:sectPr>
-      <w:footerReference w:type="default" r:id="rId20"/>
-      <w:footerReference w:type="first" r:id="rId21"/>
+      <w:footerReference w:type="default" r:id="rId21"/>
+      <w:footerReference w:type="first" r:id="rId22"/>
       <w:pgSz w:w="12240" w:h="15840"/>
       <w:pgMar w:top="1417" w:right="1701" w:bottom="1417" w:left="1701" w:header="720" w:footer="720" w:gutter="0"/>
       <w:pgNumType w:start="0"/>
@@ -4133,10 +4326,31 @@
       <w:szCs w:val="32"/>
     </w:rPr>
   </w:style>
+  <w:style w:type="paragraph" w:styleId="Ttulo2">
+    <w:name w:val="heading 2"/>
+    <w:basedOn w:val="Normal"/>
+    <w:next w:val="Normal"/>
+    <w:link w:val="Ttulo2Car"/>
+    <w:uiPriority w:val="9"/>
+    <w:unhideWhenUsed/>
+    <w:qFormat/>
+    <w:rsid w:val="000E39B1"/>
+    <w:pPr>
+      <w:keepNext/>
+      <w:keepLines/>
+      <w:spacing w:before="40" w:after="0"/>
+      <w:outlineLvl w:val="1"/>
+    </w:pPr>
+    <w:rPr>
+      <w:rFonts w:asciiTheme="majorHAnsi" w:eastAsiaTheme="majorEastAsia" w:hAnsiTheme="majorHAnsi" w:cstheme="majorBidi"/>
+      <w:color w:val="2F5496" w:themeColor="accent1" w:themeShade="BF"/>
+      <w:sz w:val="26"/>
+      <w:szCs w:val="26"/>
+    </w:rPr>
+  </w:style>
   <w:style w:type="character" w:default="1" w:styleId="Fuentedeprrafopredeter">
     <w:name w:val="Default Paragraph Font"/>
     <w:uiPriority w:val="1"/>
-    <w:semiHidden/>
     <w:unhideWhenUsed/>
   </w:style>
   <w:style w:type="table" w:default="1" w:styleId="Tablanormal">
@@ -4301,6 +4515,19 @@
     <w:pPr>
       <w:spacing w:after="100"/>
     </w:pPr>
+  </w:style>
+  <w:style w:type="character" w:customStyle="1" w:styleId="Ttulo2Car">
+    <w:name w:val="Título 2 Car"/>
+    <w:basedOn w:val="Fuentedeprrafopredeter"/>
+    <w:link w:val="Ttulo2"/>
+    <w:uiPriority w:val="9"/>
+    <w:rsid w:val="000E39B1"/>
+    <w:rPr>
+      <w:rFonts w:asciiTheme="majorHAnsi" w:eastAsiaTheme="majorEastAsia" w:hAnsiTheme="majorHAnsi" w:cstheme="majorBidi"/>
+      <w:color w:val="2F5496" w:themeColor="accent1" w:themeShade="BF"/>
+      <w:sz w:val="26"/>
+      <w:szCs w:val="26"/>
+    </w:rPr>
   </w:style>
 </w:styles>
 </file>
@@ -4467,6 +4694,7 @@
     <w:rsid w:val="00283DCB"/>
     <w:rsid w:val="00542BA0"/>
     <w:rsid w:val="00827199"/>
+    <w:rsid w:val="008B5E4F"/>
     <w:rsid w:val="00953CD7"/>
     <w:rsid w:val="009B28B2"/>
     <w:rsid w:val="00F91496"/>

</xml_diff>